<commit_message>
1st commit dag 1 LP
</commit_message>
<xml_diff>
--- a/Documentatie/Analysedocument.docx
+++ b/Documentatie/Analysedocument.docx
@@ -65,21 +65,12 @@
           <w:szCs w:val="40"/>
         </w:rPr>
       </w:pPr>
-      <w:proofErr w:type="spellStart"/>
       <w:r>
         <w:rPr>
           <w:sz w:val="40"/>
           <w:szCs w:val="40"/>
         </w:rPr>
-        <w:t>Klas</w:t>
-      </w:r>
-      <w:proofErr w:type="spellEnd"/>
-      <w:r>
-        <w:rPr>
-          <w:sz w:val="40"/>
-          <w:szCs w:val="40"/>
-        </w:rPr>
-        <w:t>: S23</w:t>
+        <w:t>Klas: S23</w:t>
       </w:r>
     </w:p>
     <w:p>
@@ -108,8 +99,6 @@
         </w:rPr>
         <w:t>Analysedocument</w:t>
       </w:r>
-      <w:bookmarkStart w:id="0" w:name="_GoBack"/>
-      <w:bookmarkEnd w:id="0"/>
     </w:p>
     <w:p>
       <w:pPr>
@@ -129,21 +118,12 @@
           <w:szCs w:val="40"/>
         </w:rPr>
       </w:pPr>
-      <w:proofErr w:type="spellStart"/>
       <w:r>
         <w:rPr>
           <w:sz w:val="40"/>
           <w:szCs w:val="40"/>
         </w:rPr>
-        <w:t>Studentnummer</w:t>
-      </w:r>
-      <w:proofErr w:type="spellEnd"/>
-      <w:r>
-        <w:rPr>
-          <w:sz w:val="40"/>
-          <w:szCs w:val="40"/>
-        </w:rPr>
-        <w:t>: 2219611</w:t>
+        <w:t>Studentnummer: 2219611</w:t>
       </w:r>
     </w:p>
     <w:p>
@@ -737,7 +717,7 @@
           <w:lang w:val="nl-NL"/>
         </w:rPr>
       </w:pPr>
-      <w:bookmarkStart w:id="1" w:name="_Toc485649249"/>
+      <w:bookmarkStart w:id="0" w:name="_Toc485649249"/>
       <w:r>
         <w:rPr>
           <w:lang w:val="nl-NL"/>
@@ -745,7 +725,7 @@
         <w:lastRenderedPageBreak/>
         <w:t>Versiebeheer</w:t>
       </w:r>
-      <w:bookmarkEnd w:id="1"/>
+      <w:bookmarkEnd w:id="0"/>
     </w:p>
     <w:tbl>
       <w:tblPr>
@@ -1055,8 +1035,7 @@
           <w:lang w:val="nl-NL"/>
         </w:rPr>
       </w:pPr>
-      <w:bookmarkStart w:id="2" w:name="_Toc485649250"/>
-      <w:proofErr w:type="spellStart"/>
+      <w:bookmarkStart w:id="1" w:name="_Toc485649250"/>
       <w:r>
         <w:rPr>
           <w:lang w:val="nl-NL"/>
@@ -1064,20 +1043,18 @@
         <w:lastRenderedPageBreak/>
         <w:t>Requirements</w:t>
       </w:r>
-      <w:bookmarkEnd w:id="2"/>
-      <w:proofErr w:type="spellEnd"/>
+      <w:bookmarkEnd w:id="1"/>
     </w:p>
     <w:tbl>
       <w:tblPr>
         <w:tblStyle w:val="Tabelraster"/>
-        <w:tblW w:w="9634" w:type="dxa"/>
+        <w:tblW w:w="9625" w:type="dxa"/>
         <w:tblLook w:val="04A0" w:firstRow="1" w:lastRow="0" w:firstColumn="1" w:lastColumn="0" w:noHBand="0" w:noVBand="1"/>
       </w:tblPr>
       <w:tblGrid>
         <w:gridCol w:w="845"/>
-        <w:gridCol w:w="3685"/>
-        <w:gridCol w:w="1277"/>
-        <w:gridCol w:w="3827"/>
+        <w:gridCol w:w="7520"/>
+        <w:gridCol w:w="1260"/>
       </w:tblGrid>
       <w:tr>
         <w:tc>
@@ -1100,7 +1077,7 @@
         </w:tc>
         <w:tc>
           <w:tcPr>
-            <w:tcW w:w="3685" w:type="dxa"/>
+            <w:tcW w:w="7520" w:type="dxa"/>
           </w:tcPr>
           <w:p>
             <w:pPr>
@@ -1118,7 +1095,7 @@
         </w:tc>
         <w:tc>
           <w:tcPr>
-            <w:tcW w:w="1277" w:type="dxa"/>
+            <w:tcW w:w="1260" w:type="dxa"/>
           </w:tcPr>
           <w:p>
             <w:pPr>
@@ -1126,34 +1103,797 @@
                 <w:b/>
               </w:rPr>
             </w:pPr>
-            <w:proofErr w:type="spellStart"/>
             <w:r>
               <w:rPr>
                 <w:b/>
               </w:rPr>
               <w:t>MoSCoW</w:t>
             </w:r>
-            <w:proofErr w:type="spellEnd"/>
-          </w:p>
-        </w:tc>
-        <w:tc>
-          <w:tcPr>
-            <w:tcW w:w="3827" w:type="dxa"/>
+          </w:p>
+        </w:tc>
+      </w:tr>
+      <w:tr>
+        <w:tc>
+          <w:tcPr>
+            <w:tcW w:w="845" w:type="dxa"/>
+          </w:tcPr>
+          <w:p/>
+        </w:tc>
+        <w:tc>
+          <w:tcPr>
+            <w:tcW w:w="7520" w:type="dxa"/>
+          </w:tcPr>
+          <w:p>
+            <w:pPr>
+              <w:rPr>
+                <w:lang w:val="nl-NL"/>
+              </w:rPr>
+            </w:pPr>
+            <w:r>
+              <w:rPr>
+                <w:lang w:val="nl-NL"/>
+              </w:rPr>
+              <w:t>Functionele eisen</w:t>
+            </w:r>
+          </w:p>
+        </w:tc>
+        <w:tc>
+          <w:tcPr>
+            <w:tcW w:w="1260" w:type="dxa"/>
+          </w:tcPr>
+          <w:p/>
+        </w:tc>
+      </w:tr>
+      <w:tr>
+        <w:tc>
+          <w:tcPr>
+            <w:tcW w:w="845" w:type="dxa"/>
+          </w:tcPr>
+          <w:p>
+            <w:r>
+              <w:t>1</w:t>
+            </w:r>
+          </w:p>
+        </w:tc>
+        <w:tc>
+          <w:tcPr>
+            <w:tcW w:w="7520" w:type="dxa"/>
+          </w:tcPr>
+          <w:p>
+            <w:pPr>
+              <w:rPr>
+                <w:lang w:val="nl-NL"/>
+              </w:rPr>
+            </w:pPr>
+            <w:r>
+              <w:rPr>
+                <w:lang w:val="nl-NL"/>
+              </w:rPr>
+              <w:t>Het is mogelijk een nieuwe uitslag in te voeren met een unieke datum en naam.</w:t>
+            </w:r>
+          </w:p>
+        </w:tc>
+        <w:tc>
+          <w:tcPr>
+            <w:tcW w:w="1260" w:type="dxa"/>
+          </w:tcPr>
+          <w:p>
+            <w:r>
+              <w:t>M</w:t>
+            </w:r>
+          </w:p>
+        </w:tc>
+      </w:tr>
+      <w:tr>
+        <w:tc>
+          <w:tcPr>
+            <w:tcW w:w="845" w:type="dxa"/>
+          </w:tcPr>
+          <w:p>
+            <w:r>
+              <w:t>2</w:t>
+            </w:r>
+          </w:p>
+        </w:tc>
+        <w:tc>
+          <w:tcPr>
+            <w:tcW w:w="7520" w:type="dxa"/>
+          </w:tcPr>
+          <w:p>
+            <w:pPr>
+              <w:rPr>
+                <w:lang w:val="nl-NL"/>
+              </w:rPr>
+            </w:pPr>
+            <w:r>
+              <w:rPr>
+                <w:lang w:val="nl-NL"/>
+              </w:rPr>
+              <w:t>De applicatie toont een overzicht van alle partijen en het aantal stemmen dat ze hebben gekregen.</w:t>
+            </w:r>
+          </w:p>
+        </w:tc>
+        <w:tc>
+          <w:tcPr>
+            <w:tcW w:w="1260" w:type="dxa"/>
+          </w:tcPr>
+          <w:p>
+            <w:r>
+              <w:t>M</w:t>
+            </w:r>
+          </w:p>
+        </w:tc>
+      </w:tr>
+      <w:tr>
+        <w:tc>
+          <w:tcPr>
+            <w:tcW w:w="845" w:type="dxa"/>
+          </w:tcPr>
+          <w:p>
+            <w:r>
+              <w:t>3</w:t>
+            </w:r>
+          </w:p>
+        </w:tc>
+        <w:tc>
+          <w:tcPr>
+            <w:tcW w:w="7520" w:type="dxa"/>
+          </w:tcPr>
+          <w:p>
+            <w:pPr>
+              <w:rPr>
+                <w:lang w:val="nl-NL"/>
+              </w:rPr>
+            </w:pPr>
+            <w:r>
+              <w:rPr>
+                <w:lang w:val="nl-NL"/>
+              </w:rPr>
+              <w:t>Het is mogelijk om de uitslag aan te passen. Hierbij geldt dat het totaal aantal zetels nooit meer dan het aantal te verdelen zetels is (150 voor een Tweede Kamerverkiezing).</w:t>
+            </w:r>
+          </w:p>
+        </w:tc>
+        <w:tc>
+          <w:tcPr>
+            <w:tcW w:w="1260" w:type="dxa"/>
+          </w:tcPr>
+          <w:p>
+            <w:pPr>
+              <w:rPr>
+                <w:lang w:val="nl-NL"/>
+              </w:rPr>
+            </w:pPr>
+            <w:r>
+              <w:rPr>
+                <w:lang w:val="nl-NL"/>
+              </w:rPr>
+              <w:t>M</w:t>
+            </w:r>
+          </w:p>
+        </w:tc>
+      </w:tr>
+      <w:tr>
+        <w:tc>
+          <w:tcPr>
+            <w:tcW w:w="845" w:type="dxa"/>
+          </w:tcPr>
+          <w:p>
+            <w:r>
+              <w:t>4</w:t>
+            </w:r>
+          </w:p>
+        </w:tc>
+        <w:tc>
+          <w:tcPr>
+            <w:tcW w:w="7520" w:type="dxa"/>
+          </w:tcPr>
+          <w:p>
+            <w:pPr>
+              <w:rPr>
+                <w:lang w:val="nl-NL"/>
+              </w:rPr>
+            </w:pPr>
+            <w:r>
+              <w:rPr>
+                <w:lang w:val="nl-NL"/>
+              </w:rPr>
+              <w:t>Er kan een selectie worden gemaakt van een aantal partijen. De applicatie geeft aan of de gemaakte selectie samen een Kamermeerderheid heeft (meer dan de helft van het aantal te verdelen zetels, dus 76 voor een Tweede Kamerverkiezing).</w:t>
+            </w:r>
+          </w:p>
+        </w:tc>
+        <w:tc>
+          <w:tcPr>
+            <w:tcW w:w="1260" w:type="dxa"/>
+          </w:tcPr>
+          <w:p>
+            <w:pPr>
+              <w:rPr>
+                <w:lang w:val="nl-NL"/>
+              </w:rPr>
+            </w:pPr>
+            <w:r>
+              <w:rPr>
+                <w:lang w:val="nl-NL"/>
+              </w:rPr>
+              <w:t>M</w:t>
+            </w:r>
+          </w:p>
+        </w:tc>
+      </w:tr>
+      <w:tr>
+        <w:tc>
+          <w:tcPr>
+            <w:tcW w:w="845" w:type="dxa"/>
+          </w:tcPr>
+          <w:p>
+            <w:r>
+              <w:t>5</w:t>
+            </w:r>
+          </w:p>
+        </w:tc>
+        <w:tc>
+          <w:tcPr>
+            <w:tcW w:w="7520" w:type="dxa"/>
+          </w:tcPr>
+          <w:p>
+            <w:pPr>
+              <w:rPr>
+                <w:lang w:val="nl-NL"/>
+              </w:rPr>
+            </w:pPr>
+            <w:r>
+              <w:rPr>
+                <w:lang w:val="nl-NL"/>
+              </w:rPr>
+              <w:t>De applicatie bepaalt de premier van de coalitie: dit is altijd de lijsttrekker van de partij die het meeste stemmen heeft gekregen binnen de coalitie</w:t>
+            </w:r>
+          </w:p>
+        </w:tc>
+        <w:tc>
+          <w:tcPr>
+            <w:tcW w:w="1260" w:type="dxa"/>
+          </w:tcPr>
+          <w:p>
+            <w:pPr>
+              <w:rPr>
+                <w:lang w:val="nl-NL"/>
+              </w:rPr>
+            </w:pPr>
+            <w:r>
+              <w:rPr>
+                <w:lang w:val="nl-NL"/>
+              </w:rPr>
+              <w:t>M</w:t>
+            </w:r>
+          </w:p>
+        </w:tc>
+      </w:tr>
+      <w:tr>
+        <w:tc>
+          <w:tcPr>
+            <w:tcW w:w="845" w:type="dxa"/>
+          </w:tcPr>
+          <w:p>
+            <w:r>
+              <w:t>6</w:t>
+            </w:r>
+          </w:p>
+        </w:tc>
+        <w:tc>
+          <w:tcPr>
+            <w:tcW w:w="7520" w:type="dxa"/>
+          </w:tcPr>
+          <w:p>
+            <w:pPr>
+              <w:rPr>
+                <w:lang w:val="nl-NL"/>
+              </w:rPr>
+            </w:pPr>
+            <w:r>
+              <w:rPr>
+                <w:lang w:val="nl-NL"/>
+              </w:rPr>
+              <w:t>Het is mogelijk om nieuwe partijen toe te voegen.</w:t>
+            </w:r>
+          </w:p>
+        </w:tc>
+        <w:tc>
+          <w:tcPr>
+            <w:tcW w:w="1260" w:type="dxa"/>
+          </w:tcPr>
+          <w:p>
+            <w:pPr>
+              <w:rPr>
+                <w:lang w:val="nl-NL"/>
+              </w:rPr>
+            </w:pPr>
+            <w:r>
+              <w:rPr>
+                <w:lang w:val="nl-NL"/>
+              </w:rPr>
+              <w:t>M</w:t>
+            </w:r>
+          </w:p>
+        </w:tc>
+      </w:tr>
+      <w:tr>
+        <w:tc>
+          <w:tcPr>
+            <w:tcW w:w="845" w:type="dxa"/>
+          </w:tcPr>
+          <w:p>
+            <w:r>
+              <w:t>7</w:t>
+            </w:r>
+          </w:p>
+        </w:tc>
+        <w:tc>
+          <w:tcPr>
+            <w:tcW w:w="7520" w:type="dxa"/>
+          </w:tcPr>
+          <w:p>
+            <w:pPr>
+              <w:rPr>
+                <w:lang w:val="nl-NL"/>
+              </w:rPr>
+            </w:pPr>
+            <w:r>
+              <w:rPr>
+                <w:lang w:val="nl-NL"/>
+              </w:rPr>
+              <w:t>Het is mogelijk om de gegevens van de partijen in het systeem aan te passen.</w:t>
+            </w:r>
+          </w:p>
+        </w:tc>
+        <w:tc>
+          <w:tcPr>
+            <w:tcW w:w="1260" w:type="dxa"/>
+          </w:tcPr>
+          <w:p>
+            <w:pPr>
+              <w:rPr>
+                <w:lang w:val="nl-NL"/>
+              </w:rPr>
+            </w:pPr>
+            <w:r>
+              <w:rPr>
+                <w:lang w:val="nl-NL"/>
+              </w:rPr>
+              <w:t>M</w:t>
+            </w:r>
+          </w:p>
+        </w:tc>
+      </w:tr>
+      <w:tr>
+        <w:tc>
+          <w:tcPr>
+            <w:tcW w:w="845" w:type="dxa"/>
+          </w:tcPr>
+          <w:p>
+            <w:r>
+              <w:t>8</w:t>
+            </w:r>
+          </w:p>
+        </w:tc>
+        <w:tc>
+          <w:tcPr>
+            <w:tcW w:w="7520" w:type="dxa"/>
+          </w:tcPr>
+          <w:p>
+            <w:pPr>
+              <w:rPr>
+                <w:lang w:val="nl-NL"/>
+              </w:rPr>
+            </w:pPr>
+            <w:r>
+              <w:rPr>
+                <w:lang w:val="nl-NL"/>
+              </w:rPr>
+              <w:t>Er kan een export worden gemaakt van de gemaakte coalitie.</w:t>
+            </w:r>
+          </w:p>
+        </w:tc>
+        <w:tc>
+          <w:tcPr>
+            <w:tcW w:w="1260" w:type="dxa"/>
+          </w:tcPr>
+          <w:p>
+            <w:pPr>
+              <w:rPr>
+                <w:lang w:val="nl-NL"/>
+              </w:rPr>
+            </w:pPr>
+            <w:r>
+              <w:rPr>
+                <w:lang w:val="nl-NL"/>
+              </w:rPr>
+              <w:t>M</w:t>
+            </w:r>
+          </w:p>
+        </w:tc>
+      </w:tr>
+      <w:tr>
+        <w:tc>
+          <w:tcPr>
+            <w:tcW w:w="845" w:type="dxa"/>
+          </w:tcPr>
+          <w:p>
+            <w:r>
+              <w:t>9</w:t>
+            </w:r>
+          </w:p>
+        </w:tc>
+        <w:tc>
+          <w:tcPr>
+            <w:tcW w:w="7520" w:type="dxa"/>
+          </w:tcPr>
+          <w:p>
+            <w:pPr>
+              <w:rPr>
+                <w:lang w:val="nl-NL"/>
+              </w:rPr>
+            </w:pPr>
+            <w:r>
+              <w:rPr>
+                <w:lang w:val="nl-NL"/>
+              </w:rPr>
+              <w:t>Het is mogelijk om meerdere soorten verkiezingsuitslagen in te voeren in het systeem, waarbij deelnemende partijen en te verdelen zetelaantal op te geven zijn</w:t>
+            </w:r>
+          </w:p>
+        </w:tc>
+        <w:tc>
+          <w:tcPr>
+            <w:tcW w:w="1260" w:type="dxa"/>
+          </w:tcPr>
+          <w:p>
+            <w:pPr>
+              <w:rPr>
+                <w:lang w:val="nl-NL"/>
+              </w:rPr>
+            </w:pPr>
+            <w:r>
+              <w:rPr>
+                <w:lang w:val="nl-NL"/>
+              </w:rPr>
+              <w:t>S</w:t>
+            </w:r>
+          </w:p>
+        </w:tc>
+      </w:tr>
+      <w:tr>
+        <w:tc>
+          <w:tcPr>
+            <w:tcW w:w="845" w:type="dxa"/>
+          </w:tcPr>
+          <w:p>
+            <w:r>
+              <w:t>10</w:t>
+            </w:r>
+          </w:p>
+        </w:tc>
+        <w:tc>
+          <w:tcPr>
+            <w:tcW w:w="7520" w:type="dxa"/>
+          </w:tcPr>
+          <w:p>
+            <w:pPr>
+              <w:rPr>
+                <w:lang w:val="nl-NL"/>
+              </w:rPr>
+            </w:pPr>
+            <w:r>
+              <w:rPr>
+                <w:lang w:val="nl-NL"/>
+              </w:rPr>
+              <w:t>Het is mogelijk om een partij te verwijderen uit het systeem</w:t>
+            </w:r>
+          </w:p>
+        </w:tc>
+        <w:tc>
+          <w:tcPr>
+            <w:tcW w:w="1260" w:type="dxa"/>
+          </w:tcPr>
+          <w:p>
+            <w:pPr>
+              <w:rPr>
+                <w:lang w:val="nl-NL"/>
+              </w:rPr>
+            </w:pPr>
+            <w:r>
+              <w:rPr>
+                <w:lang w:val="nl-NL"/>
+              </w:rPr>
+              <w:t>S</w:t>
+            </w:r>
+          </w:p>
+        </w:tc>
+      </w:tr>
+      <w:tr>
+        <w:tc>
+          <w:tcPr>
+            <w:tcW w:w="845" w:type="dxa"/>
+          </w:tcPr>
+          <w:p>
+            <w:r>
+              <w:t>11</w:t>
+            </w:r>
+          </w:p>
+        </w:tc>
+        <w:tc>
+          <w:tcPr>
+            <w:tcW w:w="7520" w:type="dxa"/>
+          </w:tcPr>
+          <w:p>
+            <w:pPr>
+              <w:rPr>
+                <w:lang w:val="nl-NL"/>
+              </w:rPr>
+            </w:pPr>
+            <w:r>
+              <w:rPr>
+                <w:lang w:val="nl-NL"/>
+              </w:rPr>
+              <w:t xml:space="preserve">De applicatie berekent op basis van het absoluut aantal stemmen, het percentage en aantal zetels dat elke partij krijg. </w:t>
+            </w:r>
+            <w:r>
+              <w:t>Deze resultaten worden ook in de database opgeslagen.</w:t>
+            </w:r>
+          </w:p>
+        </w:tc>
+        <w:tc>
+          <w:tcPr>
+            <w:tcW w:w="1260" w:type="dxa"/>
+          </w:tcPr>
+          <w:p>
+            <w:pPr>
+              <w:rPr>
+                <w:lang w:val="nl-NL"/>
+              </w:rPr>
+            </w:pPr>
+            <w:r>
+              <w:rPr>
+                <w:lang w:val="nl-NL"/>
+              </w:rPr>
+              <w:t>S</w:t>
+            </w:r>
+          </w:p>
+        </w:tc>
+      </w:tr>
+      <w:tr>
+        <w:tc>
+          <w:tcPr>
+            <w:tcW w:w="845" w:type="dxa"/>
+          </w:tcPr>
+          <w:p>
+            <w:r>
+              <w:t>12</w:t>
+            </w:r>
+          </w:p>
+        </w:tc>
+        <w:tc>
+          <w:tcPr>
+            <w:tcW w:w="7520" w:type="dxa"/>
+          </w:tcPr>
+          <w:p>
+            <w:pPr>
+              <w:rPr>
+                <w:lang w:val="nl-NL"/>
+              </w:rPr>
+            </w:pPr>
+            <w:r>
+              <w:rPr>
+                <w:lang w:val="nl-NL"/>
+              </w:rPr>
+              <w:t>Er kunnen meerdere coalities opgeslagen worden met allemaal hun eigen naam</w:t>
+            </w:r>
+            <w:r>
+              <w:rPr>
+                <w:lang w:val="nl-NL"/>
+              </w:rPr>
+              <w:t>.</w:t>
+            </w:r>
+          </w:p>
+        </w:tc>
+        <w:tc>
+          <w:tcPr>
+            <w:tcW w:w="1260" w:type="dxa"/>
+          </w:tcPr>
+          <w:p>
+            <w:pPr>
+              <w:rPr>
+                <w:lang w:val="nl-NL"/>
+              </w:rPr>
+            </w:pPr>
+            <w:r>
+              <w:rPr>
+                <w:lang w:val="nl-NL"/>
+              </w:rPr>
+              <w:t>S</w:t>
+            </w:r>
+          </w:p>
+        </w:tc>
+      </w:tr>
+      <w:tr>
+        <w:tc>
+          <w:tcPr>
+            <w:tcW w:w="845" w:type="dxa"/>
+          </w:tcPr>
+          <w:p>
+            <w:r>
+              <w:t>13</w:t>
+            </w:r>
+          </w:p>
+        </w:tc>
+        <w:tc>
+          <w:tcPr>
+            <w:tcW w:w="7520" w:type="dxa"/>
+          </w:tcPr>
+          <w:p>
+            <w:pPr>
+              <w:rPr>
+                <w:lang w:val="nl-NL"/>
+              </w:rPr>
+            </w:pPr>
+            <w:r>
+              <w:rPr>
+                <w:lang w:val="nl-NL"/>
+              </w:rPr>
+              <w:t>Er is een visuele weergave van de zetelverdeling te zien.</w:t>
+            </w:r>
+          </w:p>
+        </w:tc>
+        <w:tc>
+          <w:tcPr>
+            <w:tcW w:w="1260" w:type="dxa"/>
+          </w:tcPr>
+          <w:p>
+            <w:pPr>
+              <w:rPr>
+                <w:lang w:val="nl-NL"/>
+              </w:rPr>
+            </w:pPr>
+            <w:r>
+              <w:rPr>
+                <w:lang w:val="nl-NL"/>
+              </w:rPr>
+              <w:t>C</w:t>
+            </w:r>
+          </w:p>
+        </w:tc>
+      </w:tr>
+      <w:tr>
+        <w:tc>
+          <w:tcPr>
+            <w:tcW w:w="845" w:type="dxa"/>
+          </w:tcPr>
+          <w:p>
+            <w:r>
+              <w:t>14</w:t>
+            </w:r>
+          </w:p>
+        </w:tc>
+        <w:tc>
+          <w:tcPr>
+            <w:tcW w:w="7520" w:type="dxa"/>
+          </w:tcPr>
+          <w:p>
+            <w:pPr>
+              <w:rPr>
+                <w:lang w:val="nl-NL"/>
+              </w:rPr>
+            </w:pPr>
+            <w:r>
+              <w:rPr>
+                <w:lang w:val="nl-NL"/>
+              </w:rPr>
+              <w:t>In de visuele weergave wordt de gekozen selectie (coalitie) getoond.</w:t>
+            </w:r>
+          </w:p>
+        </w:tc>
+        <w:tc>
+          <w:tcPr>
+            <w:tcW w:w="1260" w:type="dxa"/>
+          </w:tcPr>
+          <w:p>
+            <w:pPr>
+              <w:rPr>
+                <w:lang w:val="nl-NL"/>
+              </w:rPr>
+            </w:pPr>
+            <w:r>
+              <w:rPr>
+                <w:lang w:val="nl-NL"/>
+              </w:rPr>
+              <w:t>C</w:t>
+            </w:r>
+          </w:p>
+        </w:tc>
+      </w:tr>
+      <w:tr>
+        <w:tc>
+          <w:tcPr>
+            <w:tcW w:w="845" w:type="dxa"/>
+          </w:tcPr>
+          <w:p>
+            <w:r>
+              <w:t>15</w:t>
+            </w:r>
+          </w:p>
+        </w:tc>
+        <w:tc>
+          <w:tcPr>
+            <w:tcW w:w="7520" w:type="dxa"/>
+          </w:tcPr>
+          <w:p>
+            <w:pPr>
+              <w:rPr>
+                <w:lang w:val="nl-NL"/>
+              </w:rPr>
+            </w:pPr>
+            <w:r>
+              <w:rPr>
+                <w:lang w:val="nl-NL"/>
+              </w:rPr>
+              <w:t>Het systeem maakt gebruik van de kiesdrempel.</w:t>
+            </w:r>
+          </w:p>
+        </w:tc>
+        <w:tc>
+          <w:tcPr>
+            <w:tcW w:w="1260" w:type="dxa"/>
+          </w:tcPr>
+          <w:p>
+            <w:pPr>
+              <w:rPr>
+                <w:lang w:val="nl-NL"/>
+              </w:rPr>
+            </w:pPr>
+            <w:r>
+              <w:rPr>
+                <w:lang w:val="nl-NL"/>
+              </w:rPr>
+              <w:t>W</w:t>
+            </w:r>
+          </w:p>
+        </w:tc>
+      </w:tr>
+      <w:tr>
+        <w:tc>
+          <w:tcPr>
+            <w:tcW w:w="845" w:type="dxa"/>
+          </w:tcPr>
+          <w:p/>
+        </w:tc>
+        <w:tc>
+          <w:tcPr>
+            <w:tcW w:w="7520" w:type="dxa"/>
           </w:tcPr>
           <w:p>
             <w:pPr>
               <w:rPr>
                 <w:b/>
-              </w:rPr>
-            </w:pPr>
-            <w:proofErr w:type="spellStart"/>
+                <w:lang w:val="nl-NL"/>
+              </w:rPr>
+            </w:pPr>
             <w:r>
               <w:rPr>
                 <w:b/>
-              </w:rPr>
-              <w:t>Opmerkingen</w:t>
-            </w:r>
-            <w:proofErr w:type="spellEnd"/>
+                <w:lang w:val="nl-NL"/>
+              </w:rPr>
+              <w:t>Niet functionele eisen</w:t>
+            </w:r>
+          </w:p>
+        </w:tc>
+        <w:tc>
+          <w:tcPr>
+            <w:tcW w:w="1260" w:type="dxa"/>
+          </w:tcPr>
+          <w:p>
+            <w:pPr>
+              <w:rPr>
+                <w:lang w:val="nl-NL"/>
+              </w:rPr>
+            </w:pPr>
           </w:p>
         </w:tc>
       </w:tr>
@@ -1164,59 +1904,46 @@
           </w:tcPr>
           <w:p>
             <w:r>
-              <w:t>R</w:t>
-            </w:r>
-            <w:r>
-              <w:t>01</w:t>
-            </w:r>
-          </w:p>
-        </w:tc>
-        <w:tc>
-          <w:tcPr>
-            <w:tcW w:w="3685" w:type="dxa"/>
-          </w:tcPr>
-          <w:p>
-            <w:pPr>
-              <w:rPr>
-                <w:lang w:val="nl-NL"/>
-              </w:rPr>
-            </w:pPr>
-            <w:r>
-              <w:rPr>
-                <w:lang w:val="nl-NL"/>
-              </w:rPr>
-              <w:t>Gebruikers kunnen inloggen op het syst</w:t>
-            </w:r>
-            <w:r>
-              <w:rPr>
-                <w:lang w:val="nl-NL"/>
-              </w:rPr>
-              <w:t>e</w:t>
-            </w:r>
-            <w:r>
-              <w:rPr>
-                <w:lang w:val="nl-NL"/>
-              </w:rPr>
-              <w:t>em.</w:t>
-            </w:r>
-          </w:p>
-        </w:tc>
-        <w:tc>
-          <w:tcPr>
-            <w:tcW w:w="1277" w:type="dxa"/>
-          </w:tcPr>
-          <w:p>
-            <w:r>
+              <w:t>16</w:t>
+            </w:r>
+          </w:p>
+        </w:tc>
+        <w:tc>
+          <w:tcPr>
+            <w:tcW w:w="7520" w:type="dxa"/>
+          </w:tcPr>
+          <w:p>
+            <w:pPr>
+              <w:rPr>
+                <w:lang w:val="nl-NL"/>
+              </w:rPr>
+            </w:pPr>
+            <w:r>
+              <w:rPr>
+                <w:lang w:val="nl-NL"/>
+              </w:rPr>
+              <w:t>Invoer van data wordt zorgvuldig gevalideerd, zodat er geen foutieve data in de database terecht kan komen.</w:t>
+            </w:r>
+          </w:p>
+        </w:tc>
+        <w:tc>
+          <w:tcPr>
+            <w:tcW w:w="1260" w:type="dxa"/>
+          </w:tcPr>
+          <w:p>
+            <w:pPr>
+              <w:rPr>
+                <w:lang w:val="nl-NL"/>
+              </w:rPr>
+            </w:pPr>
+            <w:r>
+              <w:rPr>
+                <w:lang w:val="nl-NL"/>
+              </w:rPr>
               <w:t>M</w:t>
             </w:r>
           </w:p>
         </w:tc>
-        <w:tc>
-          <w:tcPr>
-            <w:tcW w:w="3827" w:type="dxa"/>
-          </w:tcPr>
-          <w:p/>
-        </w:tc>
       </w:tr>
       <w:tr>
         <w:tc>
@@ -1225,65 +1952,46 @@
           </w:tcPr>
           <w:p>
             <w:r>
-              <w:t>R</w:t>
-            </w:r>
-            <w:r>
-              <w:t>02</w:t>
-            </w:r>
-          </w:p>
-        </w:tc>
-        <w:tc>
-          <w:tcPr>
-            <w:tcW w:w="3685" w:type="dxa"/>
-          </w:tcPr>
-          <w:p>
-            <w:pPr>
-              <w:rPr>
-                <w:lang w:val="nl-NL"/>
-              </w:rPr>
-            </w:pPr>
-            <w:r>
-              <w:rPr>
-                <w:lang w:val="nl-NL"/>
-              </w:rPr>
-              <w:t>Gebruikers</w:t>
-            </w:r>
-            <w:r>
-              <w:rPr>
-                <w:lang w:val="nl-NL"/>
-              </w:rPr>
-              <w:t xml:space="preserve"> moet</w:t>
-            </w:r>
-            <w:r>
-              <w:rPr>
-                <w:lang w:val="nl-NL"/>
-              </w:rPr>
-              <w:t>en</w:t>
-            </w:r>
-            <w:r>
-              <w:rPr>
-                <w:lang w:val="nl-NL"/>
-              </w:rPr>
-              <w:t xml:space="preserve"> instellingen kunnen aanpassen.</w:t>
-            </w:r>
-          </w:p>
-        </w:tc>
-        <w:tc>
-          <w:tcPr>
-            <w:tcW w:w="1277" w:type="dxa"/>
-          </w:tcPr>
-          <w:p>
-            <w:r>
+              <w:t>17</w:t>
+            </w:r>
+          </w:p>
+        </w:tc>
+        <w:tc>
+          <w:tcPr>
+            <w:tcW w:w="7520" w:type="dxa"/>
+          </w:tcPr>
+          <w:p>
+            <w:pPr>
+              <w:rPr>
+                <w:lang w:val="nl-NL"/>
+              </w:rPr>
+            </w:pPr>
+            <w:r>
+              <w:rPr>
+                <w:lang w:val="nl-NL"/>
+              </w:rPr>
+              <w:t>Er worden gebruikersvriendelijke en zinvolle foutmeldingen getoond als er problemen zijn.</w:t>
+            </w:r>
+          </w:p>
+        </w:tc>
+        <w:tc>
+          <w:tcPr>
+            <w:tcW w:w="1260" w:type="dxa"/>
+          </w:tcPr>
+          <w:p>
+            <w:pPr>
+              <w:rPr>
+                <w:lang w:val="nl-NL"/>
+              </w:rPr>
+            </w:pPr>
+            <w:r>
+              <w:rPr>
+                <w:lang w:val="nl-NL"/>
+              </w:rPr>
               <w:t>M</w:t>
             </w:r>
           </w:p>
         </w:tc>
-        <w:tc>
-          <w:tcPr>
-            <w:tcW w:w="3827" w:type="dxa"/>
-          </w:tcPr>
-          <w:p/>
-        </w:tc>
       </w:tr>
       <w:tr>
         <w:tc>
@@ -1292,31 +2000,31 @@
           </w:tcPr>
           <w:p>
             <w:r>
-              <w:t>R03</w:t>
-            </w:r>
-          </w:p>
-        </w:tc>
-        <w:tc>
-          <w:tcPr>
-            <w:tcW w:w="3685" w:type="dxa"/>
-          </w:tcPr>
-          <w:p>
-            <w:pPr>
-              <w:rPr>
-                <w:lang w:val="nl-NL"/>
-              </w:rPr>
-            </w:pPr>
-            <w:r>
-              <w:rPr>
-                <w:lang w:val="nl-NL"/>
-              </w:rPr>
-              <w:t>Gebruikers hun kanaal kunnen personaliseren.</w:t>
-            </w:r>
-          </w:p>
-        </w:tc>
-        <w:tc>
-          <w:tcPr>
-            <w:tcW w:w="1277" w:type="dxa"/>
+              <w:t>18</w:t>
+            </w:r>
+          </w:p>
+        </w:tc>
+        <w:tc>
+          <w:tcPr>
+            <w:tcW w:w="7520" w:type="dxa"/>
+          </w:tcPr>
+          <w:p>
+            <w:pPr>
+              <w:rPr>
+                <w:lang w:val="nl-NL"/>
+              </w:rPr>
+            </w:pPr>
+            <w:r>
+              <w:rPr>
+                <w:lang w:val="nl-NL"/>
+              </w:rPr>
+              <w:t>De applicatie moet een onderhoudsvriendelijke en toekomstgerichte architectuur hebben zodat uitbreiding eenvoudig kan worden gerealiseerd</w:t>
+            </w:r>
+          </w:p>
+        </w:tc>
+        <w:tc>
+          <w:tcPr>
+            <w:tcW w:w="1260" w:type="dxa"/>
           </w:tcPr>
           <w:p>
             <w:pPr>
@@ -1332,24 +2040,6 @@
             </w:r>
           </w:p>
         </w:tc>
-        <w:tc>
-          <w:tcPr>
-            <w:tcW w:w="3827" w:type="dxa"/>
-          </w:tcPr>
-          <w:p>
-            <w:pPr>
-              <w:rPr>
-                <w:lang w:val="nl-NL"/>
-              </w:rPr>
-            </w:pPr>
-            <w:r>
-              <w:rPr>
-                <w:lang w:val="nl-NL"/>
-              </w:rPr>
-              <w:t>Achtergrond foto aanpassen bijvoorbeeld.</w:t>
-            </w:r>
-          </w:p>
-        </w:tc>
       </w:tr>
       <w:tr>
         <w:tc>
@@ -1358,70 +2048,44 @@
           </w:tcPr>
           <w:p>
             <w:r>
-              <w:t>R04</w:t>
-            </w:r>
-          </w:p>
-        </w:tc>
-        <w:tc>
-          <w:tcPr>
-            <w:tcW w:w="3685" w:type="dxa"/>
-          </w:tcPr>
-          <w:p>
-            <w:pPr>
-              <w:rPr>
-                <w:lang w:val="nl-NL"/>
-              </w:rPr>
-            </w:pPr>
-            <w:r>
-              <w:rPr>
-                <w:lang w:val="nl-NL"/>
-              </w:rPr>
-              <w:t xml:space="preserve">Gebruikers kunnen zoeken naar andere Gebruikers, Kanalen en </w:t>
-            </w:r>
-            <w:proofErr w:type="spellStart"/>
-            <w:r>
-              <w:rPr>
-                <w:lang w:val="nl-NL"/>
-              </w:rPr>
-              <w:t>Community’s</w:t>
-            </w:r>
-            <w:proofErr w:type="spellEnd"/>
-            <w:r>
-              <w:rPr>
-                <w:lang w:val="nl-NL"/>
-              </w:rPr>
-              <w:t>.</w:t>
-            </w:r>
-          </w:p>
-        </w:tc>
-        <w:tc>
-          <w:tcPr>
-            <w:tcW w:w="1277" w:type="dxa"/>
-          </w:tcPr>
-          <w:p>
-            <w:pPr>
-              <w:rPr>
-                <w:lang w:val="nl-NL"/>
-              </w:rPr>
-            </w:pPr>
-            <w:r>
-              <w:rPr>
-                <w:lang w:val="nl-NL"/>
-              </w:rPr>
-              <w:t>M</w:t>
-            </w:r>
-          </w:p>
-        </w:tc>
-        <w:tc>
-          <w:tcPr>
-            <w:tcW w:w="3827" w:type="dxa"/>
-          </w:tcPr>
-          <w:p>
-            <w:pPr>
-              <w:rPr>
-                <w:lang w:val="nl-NL"/>
-              </w:rPr>
-            </w:pPr>
+              <w:t>19</w:t>
+            </w:r>
+          </w:p>
+        </w:tc>
+        <w:tc>
+          <w:tcPr>
+            <w:tcW w:w="7520" w:type="dxa"/>
+          </w:tcPr>
+          <w:p>
+            <w:pPr>
+              <w:rPr>
+                <w:lang w:val="nl-NL"/>
+              </w:rPr>
+            </w:pPr>
+            <w:r>
+              <w:rPr>
+                <w:lang w:val="nl-NL"/>
+              </w:rPr>
+              <w:t>Als de verbinding met de database wegvalt dient de applicatie in rudimentaire vorm toch te kunnen werken: er kan een coalitie worden ingevoerd en geëxporteerd.</w:t>
+            </w:r>
+          </w:p>
+        </w:tc>
+        <w:tc>
+          <w:tcPr>
+            <w:tcW w:w="1260" w:type="dxa"/>
+          </w:tcPr>
+          <w:p>
+            <w:pPr>
+              <w:rPr>
+                <w:lang w:val="nl-NL"/>
+              </w:rPr>
+            </w:pPr>
+            <w:r>
+              <w:rPr>
+                <w:lang w:val="nl-NL"/>
+              </w:rPr>
+              <w:t>S</w:t>
+            </w:r>
           </w:p>
         </w:tc>
       </w:tr>
@@ -1432,157 +2096,31 @@
           </w:tcPr>
           <w:p>
             <w:r>
-              <w:t>R05</w:t>
-            </w:r>
-          </w:p>
-        </w:tc>
-        <w:tc>
-          <w:tcPr>
-            <w:tcW w:w="3685" w:type="dxa"/>
-          </w:tcPr>
-          <w:p>
-            <w:pPr>
-              <w:rPr>
-                <w:lang w:val="nl-NL"/>
-              </w:rPr>
-            </w:pPr>
-            <w:r>
-              <w:rPr>
-                <w:lang w:val="nl-NL"/>
-              </w:rPr>
-              <w:t>Gebruikers kunnen berichten sturen naar een Kanaal</w:t>
-            </w:r>
-          </w:p>
-        </w:tc>
-        <w:tc>
-          <w:tcPr>
-            <w:tcW w:w="1277" w:type="dxa"/>
-          </w:tcPr>
-          <w:p>
-            <w:pPr>
-              <w:rPr>
-                <w:lang w:val="nl-NL"/>
-              </w:rPr>
-            </w:pPr>
-            <w:r>
-              <w:rPr>
-                <w:lang w:val="nl-NL"/>
-              </w:rPr>
-              <w:t>S</w:t>
-            </w:r>
-          </w:p>
-        </w:tc>
-        <w:tc>
-          <w:tcPr>
-            <w:tcW w:w="3827" w:type="dxa"/>
-          </w:tcPr>
-          <w:p>
-            <w:pPr>
-              <w:rPr>
-                <w:lang w:val="nl-NL"/>
-              </w:rPr>
-            </w:pPr>
-          </w:p>
-        </w:tc>
-      </w:tr>
-      <w:tr>
-        <w:tc>
-          <w:tcPr>
-            <w:tcW w:w="845" w:type="dxa"/>
-          </w:tcPr>
-          <w:p>
-            <w:r>
-              <w:t>R06</w:t>
-            </w:r>
-          </w:p>
-        </w:tc>
-        <w:tc>
-          <w:tcPr>
-            <w:tcW w:w="3685" w:type="dxa"/>
-          </w:tcPr>
-          <w:p>
-            <w:pPr>
-              <w:rPr>
-                <w:lang w:val="nl-NL"/>
-              </w:rPr>
-            </w:pPr>
-            <w:r>
-              <w:rPr>
-                <w:lang w:val="nl-NL"/>
-              </w:rPr>
-              <w:t>Gebruikers kunnen hun eigen kanaal aanpassen op hun kanaal scherm.</w:t>
-            </w:r>
-          </w:p>
-        </w:tc>
-        <w:tc>
-          <w:tcPr>
-            <w:tcW w:w="1277" w:type="dxa"/>
-          </w:tcPr>
-          <w:p>
-            <w:pPr>
-              <w:rPr>
-                <w:lang w:val="nl-NL"/>
-              </w:rPr>
-            </w:pPr>
-            <w:r>
-              <w:rPr>
-                <w:lang w:val="nl-NL"/>
-              </w:rPr>
-              <w:t>S</w:t>
-            </w:r>
-          </w:p>
-        </w:tc>
-        <w:tc>
-          <w:tcPr>
-            <w:tcW w:w="3827" w:type="dxa"/>
-          </w:tcPr>
-          <w:p>
-            <w:pPr>
-              <w:rPr>
-                <w:lang w:val="nl-NL"/>
-              </w:rPr>
-            </w:pPr>
-            <w:r>
-              <w:rPr>
-                <w:lang w:val="nl-NL"/>
-              </w:rPr>
-              <w:t>Dingen als titel, game en panelen.</w:t>
-            </w:r>
-          </w:p>
-        </w:tc>
-      </w:tr>
-      <w:tr>
-        <w:tc>
-          <w:tcPr>
-            <w:tcW w:w="845" w:type="dxa"/>
-          </w:tcPr>
-          <w:p>
-            <w:r>
-              <w:t>R07</w:t>
-            </w:r>
-          </w:p>
-        </w:tc>
-        <w:tc>
-          <w:tcPr>
-            <w:tcW w:w="3685" w:type="dxa"/>
-          </w:tcPr>
-          <w:p>
-            <w:pPr>
-              <w:rPr>
-                <w:lang w:val="nl-NL"/>
-              </w:rPr>
-            </w:pPr>
-            <w:r>
-              <w:rPr>
-                <w:lang w:val="nl-NL"/>
-              </w:rPr>
-              <w:t>Gebruikers kunnen zoeken op Games</w:t>
-            </w:r>
-          </w:p>
-        </w:tc>
-        <w:tc>
-          <w:tcPr>
-            <w:tcW w:w="1277" w:type="dxa"/>
+              <w:t>20</w:t>
+            </w:r>
+          </w:p>
+        </w:tc>
+        <w:tc>
+          <w:tcPr>
+            <w:tcW w:w="7520" w:type="dxa"/>
+          </w:tcPr>
+          <w:p>
+            <w:pPr>
+              <w:rPr>
+                <w:lang w:val="nl-NL"/>
+              </w:rPr>
+            </w:pPr>
+            <w:r>
+              <w:rPr>
+                <w:lang w:val="nl-NL"/>
+              </w:rPr>
+              <w:t>De applicatie schaalt netjes mee met de resolutie van het scherm</w:t>
+            </w:r>
+          </w:p>
+        </w:tc>
+        <w:tc>
+          <w:tcPr>
+            <w:tcW w:w="1260" w:type="dxa"/>
           </w:tcPr>
           <w:p>
             <w:pPr>
@@ -1596,78 +2134,6 @@
               </w:rPr>
               <w:t>C</w:t>
             </w:r>
-          </w:p>
-        </w:tc>
-        <w:tc>
-          <w:tcPr>
-            <w:tcW w:w="3827" w:type="dxa"/>
-          </w:tcPr>
-          <w:p>
-            <w:pPr>
-              <w:rPr>
-                <w:lang w:val="nl-NL"/>
-              </w:rPr>
-            </w:pPr>
-          </w:p>
-        </w:tc>
-      </w:tr>
-      <w:tr>
-        <w:tc>
-          <w:tcPr>
-            <w:tcW w:w="845" w:type="dxa"/>
-          </w:tcPr>
-          <w:p>
-            <w:r>
-              <w:t>R08</w:t>
-            </w:r>
-          </w:p>
-        </w:tc>
-        <w:tc>
-          <w:tcPr>
-            <w:tcW w:w="3685" w:type="dxa"/>
-          </w:tcPr>
-          <w:p>
-            <w:pPr>
-              <w:rPr>
-                <w:lang w:val="nl-NL"/>
-              </w:rPr>
-            </w:pPr>
-            <w:r>
-              <w:rPr>
-                <w:lang w:val="nl-NL"/>
-              </w:rPr>
-              <w:t>Gebruikers kunnen live gaan</w:t>
-            </w:r>
-          </w:p>
-        </w:tc>
-        <w:tc>
-          <w:tcPr>
-            <w:tcW w:w="1277" w:type="dxa"/>
-          </w:tcPr>
-          <w:p>
-            <w:pPr>
-              <w:rPr>
-                <w:lang w:val="nl-NL"/>
-              </w:rPr>
-            </w:pPr>
-            <w:r>
-              <w:rPr>
-                <w:lang w:val="nl-NL"/>
-              </w:rPr>
-              <w:t>C</w:t>
-            </w:r>
-          </w:p>
-        </w:tc>
-        <w:tc>
-          <w:tcPr>
-            <w:tcW w:w="3827" w:type="dxa"/>
-          </w:tcPr>
-          <w:p>
-            <w:pPr>
-              <w:rPr>
-                <w:lang w:val="nl-NL"/>
-              </w:rPr>
-            </w:pPr>
           </w:p>
         </w:tc>
       </w:tr>
@@ -1719,23 +2185,15 @@
           <w:lang w:val="nl-NL"/>
         </w:rPr>
       </w:pPr>
-      <w:bookmarkStart w:id="3" w:name="_Toc485649251"/>
-      <w:proofErr w:type="spellStart"/>
+      <w:bookmarkStart w:id="2" w:name="_Toc485649251"/>
       <w:r>
         <w:rPr>
           <w:lang w:val="nl-NL"/>
         </w:rPr>
         <w:lastRenderedPageBreak/>
-        <w:t>Use</w:t>
+        <w:t>Use Cases</w:t>
       </w:r>
-      <w:proofErr w:type="spellEnd"/>
-      <w:r>
-        <w:rPr>
-          <w:lang w:val="nl-NL"/>
-        </w:rPr>
-        <w:t xml:space="preserve"> Cases</w:t>
-      </w:r>
-      <w:bookmarkEnd w:id="3"/>
+      <w:bookmarkEnd w:id="2"/>
     </w:p>
     <w:p>
       <w:pPr>
@@ -1756,10 +2214,10 @@
           <w:noProof/>
         </w:rPr>
         <w:drawing>
-          <wp:inline distT="0" distB="0" distL="0" distR="0" wp14:anchorId="77F750B4" wp14:editId="65E002B3">
-            <wp:extent cx="4162425" cy="3295650"/>
-            <wp:effectExtent l="0" t="0" r="9525" b="0"/>
-            <wp:docPr id="3" name="Afbeelding 3" descr="C:\Users\steph\AppData\Local\Microsoft\Windows\INetCache\Content.Word\UseCaseDiagram.png"/>
+          <wp:inline distT="0" distB="0" distL="0" distR="0">
+            <wp:extent cx="4380865" cy="3888105"/>
+            <wp:effectExtent l="0" t="0" r="635" b="0"/>
+            <wp:docPr id="1" name="Afbeelding 1" descr="C:\Users\steph\AppData\Local\Microsoft\Windows\INetCache\Content.Word\UseCaseDiagram.png"/>
             <wp:cNvGraphicFramePr>
               <a:graphicFrameLocks xmlns:a="http://schemas.openxmlformats.org/drawingml/2006/main" noChangeAspect="1"/>
             </wp:cNvGraphicFramePr>
@@ -1788,7 +2246,7 @@
                   <pic:spPr bwMode="auto">
                     <a:xfrm>
                       <a:off x="0" y="0"/>
-                      <a:ext cx="4162425" cy="3295650"/>
+                      <a:ext cx="4380865" cy="3888105"/>
                     </a:xfrm>
                     <a:prstGeom prst="rect">
                       <a:avLst/>
@@ -1812,535 +2270,6 @@
         </w:rPr>
       </w:pPr>
     </w:p>
-    <w:tbl>
-      <w:tblPr>
-        <w:tblStyle w:val="Rastertabel3-Accent1"/>
-        <w:tblW w:w="0" w:type="auto"/>
-        <w:tblLook w:val="04A0" w:firstRow="1" w:lastRow="0" w:firstColumn="1" w:lastColumn="0" w:noHBand="0" w:noVBand="1"/>
-      </w:tblPr>
-      <w:tblGrid>
-        <w:gridCol w:w="1843"/>
-        <w:gridCol w:w="7173"/>
-      </w:tblGrid>
-      <w:tr>
-        <w:trPr>
-          <w:cnfStyle w:val="100000000000" w:firstRow="1" w:lastRow="0" w:firstColumn="0" w:lastColumn="0" w:oddVBand="0" w:evenVBand="0" w:oddHBand="0" w:evenHBand="0" w:firstRowFirstColumn="0" w:firstRowLastColumn="0" w:lastRowFirstColumn="0" w:lastRowLastColumn="0"/>
-        </w:trPr>
-        <w:tc>
-          <w:tcPr>
-            <w:cnfStyle w:val="001000000100" w:firstRow="0" w:lastRow="0" w:firstColumn="1" w:lastColumn="0" w:oddVBand="0" w:evenVBand="0" w:oddHBand="0" w:evenHBand="0" w:firstRowFirstColumn="1" w:firstRowLastColumn="0" w:lastRowFirstColumn="0" w:lastRowLastColumn="0"/>
-            <w:tcW w:w="1843" w:type="dxa"/>
-            <w:hideMark/>
-          </w:tcPr>
-          <w:p>
-            <w:pPr>
-              <w:pStyle w:val="Kop7"/>
-              <w:outlineLvl w:val="6"/>
-              <w:rPr>
-                <w:rFonts w:asciiTheme="minorHAnsi" w:hAnsiTheme="minorHAnsi" w:cstheme="minorHAnsi"/>
-                <w:sz w:val="22"/>
-                <w:szCs w:val="22"/>
-              </w:rPr>
-            </w:pPr>
-            <w:r>
-              <w:rPr>
-                <w:rFonts w:asciiTheme="minorHAnsi" w:hAnsiTheme="minorHAnsi" w:cstheme="minorHAnsi"/>
-                <w:sz w:val="22"/>
-                <w:szCs w:val="22"/>
-              </w:rPr>
-              <w:br w:type="page"/>
-              <w:t xml:space="preserve">Naam </w:t>
-            </w:r>
-            <w:proofErr w:type="spellStart"/>
-            <w:r>
-              <w:rPr>
-                <w:rFonts w:asciiTheme="minorHAnsi" w:hAnsiTheme="minorHAnsi" w:cstheme="minorHAnsi"/>
-                <w:sz w:val="22"/>
-                <w:szCs w:val="22"/>
-              </w:rPr>
-              <w:t>Usecase</w:t>
-            </w:r>
-            <w:proofErr w:type="spellEnd"/>
-            <w:r>
-              <w:rPr>
-                <w:rFonts w:asciiTheme="minorHAnsi" w:hAnsiTheme="minorHAnsi" w:cstheme="minorHAnsi"/>
-                <w:sz w:val="22"/>
-                <w:szCs w:val="22"/>
-              </w:rPr>
-              <w:t>:</w:t>
-            </w:r>
-          </w:p>
-        </w:tc>
-        <w:tc>
-          <w:tcPr>
-            <w:tcW w:w="7173" w:type="dxa"/>
-            <w:tcBorders>
-              <w:bottom w:val="single" w:sz="4" w:space="0" w:color="8EAADB" w:themeColor="accent1" w:themeTint="99"/>
-            </w:tcBorders>
-            <w:hideMark/>
-          </w:tcPr>
-          <w:p>
-            <w:pPr>
-              <w:pStyle w:val="Kop7"/>
-              <w:outlineLvl w:val="6"/>
-              <w:cnfStyle w:val="100000000000" w:firstRow="1" w:lastRow="0" w:firstColumn="0" w:lastColumn="0" w:oddVBand="0" w:evenVBand="0" w:oddHBand="0" w:evenHBand="0" w:firstRowFirstColumn="0" w:firstRowLastColumn="0" w:lastRowFirstColumn="0" w:lastRowLastColumn="0"/>
-              <w:rPr>
-                <w:rFonts w:asciiTheme="minorHAnsi" w:hAnsiTheme="minorHAnsi" w:cstheme="minorHAnsi"/>
-                <w:sz w:val="22"/>
-                <w:szCs w:val="22"/>
-              </w:rPr>
-            </w:pPr>
-            <w:r>
-              <w:rPr>
-                <w:rFonts w:asciiTheme="minorHAnsi" w:hAnsiTheme="minorHAnsi" w:cstheme="minorHAnsi"/>
-                <w:sz w:val="22"/>
-                <w:szCs w:val="22"/>
-              </w:rPr>
-              <w:t>Inloggen</w:t>
-            </w:r>
-          </w:p>
-        </w:tc>
-      </w:tr>
-      <w:tr>
-        <w:trPr>
-          <w:cnfStyle w:val="000000100000" w:firstRow="0" w:lastRow="0" w:firstColumn="0" w:lastColumn="0" w:oddVBand="0" w:evenVBand="0" w:oddHBand="1" w:evenHBand="0" w:firstRowFirstColumn="0" w:firstRowLastColumn="0" w:lastRowFirstColumn="0" w:lastRowLastColumn="0"/>
-        </w:trPr>
-        <w:tc>
-          <w:tcPr>
-            <w:cnfStyle w:val="001000000000" w:firstRow="0" w:lastRow="0" w:firstColumn="1" w:lastColumn="0" w:oddVBand="0" w:evenVBand="0" w:oddHBand="0" w:evenHBand="0" w:firstRowFirstColumn="0" w:firstRowLastColumn="0" w:lastRowFirstColumn="0" w:lastRowLastColumn="0"/>
-            <w:tcW w:w="1843" w:type="dxa"/>
-            <w:tcBorders>
-              <w:right w:val="single" w:sz="4" w:space="0" w:color="8EAADB" w:themeColor="accent1" w:themeTint="99"/>
-            </w:tcBorders>
-            <w:hideMark/>
-          </w:tcPr>
-          <w:p>
-            <w:pPr>
-              <w:pStyle w:val="Kop7"/>
-              <w:outlineLvl w:val="6"/>
-              <w:rPr>
-                <w:rFonts w:asciiTheme="minorHAnsi" w:hAnsiTheme="minorHAnsi" w:cstheme="minorHAnsi"/>
-                <w:sz w:val="22"/>
-                <w:szCs w:val="22"/>
-              </w:rPr>
-            </w:pPr>
-            <w:r>
-              <w:rPr>
-                <w:rFonts w:asciiTheme="minorHAnsi" w:hAnsiTheme="minorHAnsi" w:cstheme="minorHAnsi"/>
-                <w:sz w:val="22"/>
-                <w:szCs w:val="22"/>
-              </w:rPr>
-              <w:t>Samenvatting:</w:t>
-            </w:r>
-          </w:p>
-        </w:tc>
-        <w:tc>
-          <w:tcPr>
-            <w:tcW w:w="7173" w:type="dxa"/>
-            <w:tcBorders>
-              <w:top w:val="single" w:sz="4" w:space="0" w:color="8EAADB" w:themeColor="accent1" w:themeTint="99"/>
-              <w:left w:val="single" w:sz="4" w:space="0" w:color="8EAADB" w:themeColor="accent1" w:themeTint="99"/>
-              <w:bottom w:val="single" w:sz="4" w:space="0" w:color="8EAADB" w:themeColor="accent1" w:themeTint="99"/>
-              <w:right w:val="single" w:sz="4" w:space="0" w:color="8EAADB" w:themeColor="accent1" w:themeTint="99"/>
-            </w:tcBorders>
-            <w:hideMark/>
-          </w:tcPr>
-          <w:p>
-            <w:pPr>
-              <w:pStyle w:val="Kop7"/>
-              <w:outlineLvl w:val="6"/>
-              <w:cnfStyle w:val="000000100000" w:firstRow="0" w:lastRow="0" w:firstColumn="0" w:lastColumn="0" w:oddVBand="0" w:evenVBand="0" w:oddHBand="1" w:evenHBand="0" w:firstRowFirstColumn="0" w:firstRowLastColumn="0" w:lastRowFirstColumn="0" w:lastRowLastColumn="0"/>
-              <w:rPr>
-                <w:rFonts w:asciiTheme="minorHAnsi" w:hAnsiTheme="minorHAnsi" w:cstheme="minorHAnsi"/>
-                <w:sz w:val="22"/>
-                <w:szCs w:val="22"/>
-              </w:rPr>
-            </w:pPr>
-            <w:r>
-              <w:rPr>
-                <w:rFonts w:asciiTheme="minorHAnsi" w:hAnsiTheme="minorHAnsi" w:cstheme="minorHAnsi"/>
-                <w:sz w:val="22"/>
-                <w:szCs w:val="22"/>
-              </w:rPr>
-              <w:t xml:space="preserve">De actor </w:t>
-            </w:r>
-            <w:r>
-              <w:rPr>
-                <w:rFonts w:asciiTheme="minorHAnsi" w:hAnsiTheme="minorHAnsi" w:cstheme="minorHAnsi"/>
-                <w:sz w:val="22"/>
-                <w:szCs w:val="22"/>
-              </w:rPr>
-              <w:t>kan inloggen op het systeem</w:t>
-            </w:r>
-          </w:p>
-        </w:tc>
-      </w:tr>
-      <w:tr>
-        <w:tc>
-          <w:tcPr>
-            <w:cnfStyle w:val="001000000000" w:firstRow="0" w:lastRow="0" w:firstColumn="1" w:lastColumn="0" w:oddVBand="0" w:evenVBand="0" w:oddHBand="0" w:evenHBand="0" w:firstRowFirstColumn="0" w:firstRowLastColumn="0" w:lastRowFirstColumn="0" w:lastRowLastColumn="0"/>
-            <w:tcW w:w="1843" w:type="dxa"/>
-            <w:tcBorders>
-              <w:right w:val="single" w:sz="4" w:space="0" w:color="8EAADB" w:themeColor="accent1" w:themeTint="99"/>
-            </w:tcBorders>
-            <w:hideMark/>
-          </w:tcPr>
-          <w:p>
-            <w:pPr>
-              <w:pStyle w:val="Kop7"/>
-              <w:outlineLvl w:val="6"/>
-              <w:rPr>
-                <w:rFonts w:asciiTheme="minorHAnsi" w:hAnsiTheme="minorHAnsi" w:cstheme="minorHAnsi"/>
-                <w:sz w:val="22"/>
-                <w:szCs w:val="22"/>
-              </w:rPr>
-            </w:pPr>
-            <w:r>
-              <w:rPr>
-                <w:rFonts w:asciiTheme="minorHAnsi" w:hAnsiTheme="minorHAnsi" w:cstheme="minorHAnsi"/>
-                <w:sz w:val="22"/>
-                <w:szCs w:val="22"/>
-              </w:rPr>
-              <w:t>Actoren:</w:t>
-            </w:r>
-          </w:p>
-        </w:tc>
-        <w:tc>
-          <w:tcPr>
-            <w:tcW w:w="7173" w:type="dxa"/>
-            <w:tcBorders>
-              <w:top w:val="single" w:sz="4" w:space="0" w:color="8EAADB" w:themeColor="accent1" w:themeTint="99"/>
-              <w:left w:val="single" w:sz="4" w:space="0" w:color="8EAADB" w:themeColor="accent1" w:themeTint="99"/>
-              <w:bottom w:val="single" w:sz="4" w:space="0" w:color="8EAADB" w:themeColor="accent1" w:themeTint="99"/>
-              <w:right w:val="single" w:sz="4" w:space="0" w:color="8EAADB" w:themeColor="accent1" w:themeTint="99"/>
-            </w:tcBorders>
-            <w:hideMark/>
-          </w:tcPr>
-          <w:p>
-            <w:pPr>
-              <w:pStyle w:val="Kop7"/>
-              <w:outlineLvl w:val="6"/>
-              <w:cnfStyle w:val="000000000000" w:firstRow="0" w:lastRow="0" w:firstColumn="0" w:lastColumn="0" w:oddVBand="0" w:evenVBand="0" w:oddHBand="0" w:evenHBand="0" w:firstRowFirstColumn="0" w:firstRowLastColumn="0" w:lastRowFirstColumn="0" w:lastRowLastColumn="0"/>
-              <w:rPr>
-                <w:rFonts w:asciiTheme="minorHAnsi" w:hAnsiTheme="minorHAnsi" w:cstheme="minorHAnsi"/>
-                <w:sz w:val="22"/>
-                <w:szCs w:val="22"/>
-              </w:rPr>
-            </w:pPr>
-            <w:r>
-              <w:rPr>
-                <w:rFonts w:asciiTheme="minorHAnsi" w:hAnsiTheme="minorHAnsi" w:cstheme="minorHAnsi"/>
-                <w:sz w:val="22"/>
-                <w:szCs w:val="22"/>
-              </w:rPr>
-              <w:t>Gebruiker</w:t>
-            </w:r>
-          </w:p>
-        </w:tc>
-      </w:tr>
-      <w:tr>
-        <w:trPr>
-          <w:cnfStyle w:val="000000100000" w:firstRow="0" w:lastRow="0" w:firstColumn="0" w:lastColumn="0" w:oddVBand="0" w:evenVBand="0" w:oddHBand="1" w:evenHBand="0" w:firstRowFirstColumn="0" w:firstRowLastColumn="0" w:lastRowFirstColumn="0" w:lastRowLastColumn="0"/>
-        </w:trPr>
-        <w:tc>
-          <w:tcPr>
-            <w:cnfStyle w:val="001000000000" w:firstRow="0" w:lastRow="0" w:firstColumn="1" w:lastColumn="0" w:oddVBand="0" w:evenVBand="0" w:oddHBand="0" w:evenHBand="0" w:firstRowFirstColumn="0" w:firstRowLastColumn="0" w:lastRowFirstColumn="0" w:lastRowLastColumn="0"/>
-            <w:tcW w:w="1843" w:type="dxa"/>
-            <w:tcBorders>
-              <w:right w:val="single" w:sz="4" w:space="0" w:color="8EAADB" w:themeColor="accent1" w:themeTint="99"/>
-            </w:tcBorders>
-            <w:hideMark/>
-          </w:tcPr>
-          <w:p>
-            <w:pPr>
-              <w:pStyle w:val="Kop7"/>
-              <w:outlineLvl w:val="6"/>
-              <w:rPr>
-                <w:rFonts w:asciiTheme="minorHAnsi" w:hAnsiTheme="minorHAnsi" w:cstheme="minorHAnsi"/>
-                <w:sz w:val="22"/>
-                <w:szCs w:val="22"/>
-              </w:rPr>
-            </w:pPr>
-            <w:r>
-              <w:rPr>
-                <w:rFonts w:asciiTheme="minorHAnsi" w:hAnsiTheme="minorHAnsi" w:cstheme="minorHAnsi"/>
-                <w:sz w:val="22"/>
-                <w:szCs w:val="22"/>
-              </w:rPr>
-              <w:t>Aannamen:</w:t>
-            </w:r>
-          </w:p>
-        </w:tc>
-        <w:tc>
-          <w:tcPr>
-            <w:tcW w:w="7173" w:type="dxa"/>
-            <w:tcBorders>
-              <w:top w:val="single" w:sz="4" w:space="0" w:color="8EAADB" w:themeColor="accent1" w:themeTint="99"/>
-              <w:left w:val="single" w:sz="4" w:space="0" w:color="8EAADB" w:themeColor="accent1" w:themeTint="99"/>
-              <w:bottom w:val="single" w:sz="4" w:space="0" w:color="8EAADB" w:themeColor="accent1" w:themeTint="99"/>
-              <w:right w:val="single" w:sz="4" w:space="0" w:color="8EAADB" w:themeColor="accent1" w:themeTint="99"/>
-            </w:tcBorders>
-            <w:hideMark/>
-          </w:tcPr>
-          <w:p>
-            <w:pPr>
-              <w:pStyle w:val="Kop7"/>
-              <w:outlineLvl w:val="6"/>
-              <w:cnfStyle w:val="000000100000" w:firstRow="0" w:lastRow="0" w:firstColumn="0" w:lastColumn="0" w:oddVBand="0" w:evenVBand="0" w:oddHBand="1" w:evenHBand="0" w:firstRowFirstColumn="0" w:firstRowLastColumn="0" w:lastRowFirstColumn="0" w:lastRowLastColumn="0"/>
-              <w:rPr>
-                <w:rFonts w:asciiTheme="minorHAnsi" w:hAnsiTheme="minorHAnsi" w:cstheme="minorHAnsi"/>
-                <w:sz w:val="22"/>
-                <w:szCs w:val="22"/>
-              </w:rPr>
-            </w:pPr>
-            <w:r>
-              <w:rPr>
-                <w:rFonts w:asciiTheme="minorHAnsi" w:hAnsiTheme="minorHAnsi" w:cstheme="minorHAnsi"/>
-                <w:sz w:val="22"/>
-                <w:szCs w:val="22"/>
-              </w:rPr>
-              <w:t>De actor heeft een account.</w:t>
-            </w:r>
-          </w:p>
-        </w:tc>
-      </w:tr>
-      <w:tr>
-        <w:tc>
-          <w:tcPr>
-            <w:cnfStyle w:val="001000000000" w:firstRow="0" w:lastRow="0" w:firstColumn="1" w:lastColumn="0" w:oddVBand="0" w:evenVBand="0" w:oddHBand="0" w:evenHBand="0" w:firstRowFirstColumn="0" w:firstRowLastColumn="0" w:lastRowFirstColumn="0" w:lastRowLastColumn="0"/>
-            <w:tcW w:w="1843" w:type="dxa"/>
-            <w:tcBorders>
-              <w:right w:val="single" w:sz="4" w:space="0" w:color="8EAADB" w:themeColor="accent1" w:themeTint="99"/>
-            </w:tcBorders>
-            <w:hideMark/>
-          </w:tcPr>
-          <w:p>
-            <w:pPr>
-              <w:pStyle w:val="Kop7"/>
-              <w:outlineLvl w:val="6"/>
-              <w:rPr>
-                <w:rFonts w:asciiTheme="minorHAnsi" w:hAnsiTheme="minorHAnsi" w:cstheme="minorHAnsi"/>
-                <w:sz w:val="22"/>
-                <w:szCs w:val="22"/>
-              </w:rPr>
-            </w:pPr>
-            <w:r>
-              <w:rPr>
-                <w:rFonts w:asciiTheme="minorHAnsi" w:hAnsiTheme="minorHAnsi" w:cstheme="minorHAnsi"/>
-                <w:sz w:val="22"/>
-                <w:szCs w:val="22"/>
-              </w:rPr>
-              <w:t>Beschrijving:</w:t>
-            </w:r>
-          </w:p>
-        </w:tc>
-        <w:tc>
-          <w:tcPr>
-            <w:tcW w:w="7173" w:type="dxa"/>
-            <w:tcBorders>
-              <w:top w:val="single" w:sz="4" w:space="0" w:color="8EAADB" w:themeColor="accent1" w:themeTint="99"/>
-              <w:left w:val="single" w:sz="4" w:space="0" w:color="8EAADB" w:themeColor="accent1" w:themeTint="99"/>
-              <w:bottom w:val="single" w:sz="4" w:space="0" w:color="8EAADB" w:themeColor="accent1" w:themeTint="99"/>
-              <w:right w:val="single" w:sz="4" w:space="0" w:color="8EAADB" w:themeColor="accent1" w:themeTint="99"/>
-            </w:tcBorders>
-            <w:hideMark/>
-          </w:tcPr>
-          <w:p>
-            <w:pPr>
-              <w:pStyle w:val="Kop7"/>
-              <w:outlineLvl w:val="6"/>
-              <w:cnfStyle w:val="000000000000" w:firstRow="0" w:lastRow="0" w:firstColumn="0" w:lastColumn="0" w:oddVBand="0" w:evenVBand="0" w:oddHBand="0" w:evenHBand="0" w:firstRowFirstColumn="0" w:firstRowLastColumn="0" w:lastRowFirstColumn="0" w:lastRowLastColumn="0"/>
-              <w:rPr>
-                <w:rFonts w:asciiTheme="minorHAnsi" w:hAnsiTheme="minorHAnsi" w:cstheme="minorHAnsi"/>
-                <w:sz w:val="22"/>
-                <w:szCs w:val="22"/>
-              </w:rPr>
-            </w:pPr>
-            <w:r>
-              <w:rPr>
-                <w:rFonts w:asciiTheme="minorHAnsi" w:hAnsiTheme="minorHAnsi" w:cstheme="minorHAnsi"/>
-                <w:sz w:val="22"/>
-                <w:szCs w:val="22"/>
-              </w:rPr>
-              <w:t xml:space="preserve">[1] </w:t>
-            </w:r>
-            <w:r>
-              <w:rPr>
-                <w:rFonts w:asciiTheme="minorHAnsi" w:hAnsiTheme="minorHAnsi" w:cstheme="minorHAnsi"/>
-                <w:sz w:val="22"/>
-                <w:szCs w:val="22"/>
-              </w:rPr>
-              <w:t>Actor vult zijn gegevens in en logt in. [1]</w:t>
-            </w:r>
-            <w:r>
-              <w:rPr>
-                <w:rFonts w:asciiTheme="minorHAnsi" w:hAnsiTheme="minorHAnsi" w:cstheme="minorHAnsi"/>
-                <w:sz w:val="22"/>
-                <w:szCs w:val="22"/>
-              </w:rPr>
-              <w:br/>
-              <w:t xml:space="preserve">[2] </w:t>
-            </w:r>
-            <w:r>
-              <w:rPr>
-                <w:rFonts w:asciiTheme="minorHAnsi" w:hAnsiTheme="minorHAnsi" w:cstheme="minorHAnsi"/>
-                <w:sz w:val="22"/>
-                <w:szCs w:val="22"/>
-              </w:rPr>
-              <w:t>Actor krijgt zijn kanaal voor zich.</w:t>
-            </w:r>
-          </w:p>
-        </w:tc>
-      </w:tr>
-      <w:tr>
-        <w:trPr>
-          <w:cnfStyle w:val="000000100000" w:firstRow="0" w:lastRow="0" w:firstColumn="0" w:lastColumn="0" w:oddVBand="0" w:evenVBand="0" w:oddHBand="1" w:evenHBand="0" w:firstRowFirstColumn="0" w:firstRowLastColumn="0" w:lastRowFirstColumn="0" w:lastRowLastColumn="0"/>
-        </w:trPr>
-        <w:tc>
-          <w:tcPr>
-            <w:cnfStyle w:val="001000000000" w:firstRow="0" w:lastRow="0" w:firstColumn="1" w:lastColumn="0" w:oddVBand="0" w:evenVBand="0" w:oddHBand="0" w:evenHBand="0" w:firstRowFirstColumn="0" w:firstRowLastColumn="0" w:lastRowFirstColumn="0" w:lastRowLastColumn="0"/>
-            <w:tcW w:w="1843" w:type="dxa"/>
-            <w:tcBorders>
-              <w:right w:val="single" w:sz="4" w:space="0" w:color="8EAADB" w:themeColor="accent1" w:themeTint="99"/>
-            </w:tcBorders>
-            <w:hideMark/>
-          </w:tcPr>
-          <w:p>
-            <w:pPr>
-              <w:pStyle w:val="Kop7"/>
-              <w:outlineLvl w:val="6"/>
-              <w:rPr>
-                <w:rFonts w:asciiTheme="minorHAnsi" w:hAnsiTheme="minorHAnsi" w:cstheme="minorHAnsi"/>
-                <w:sz w:val="22"/>
-                <w:szCs w:val="22"/>
-              </w:rPr>
-            </w:pPr>
-            <w:r>
-              <w:rPr>
-                <w:rFonts w:asciiTheme="minorHAnsi" w:hAnsiTheme="minorHAnsi" w:cstheme="minorHAnsi"/>
-                <w:sz w:val="22"/>
-                <w:szCs w:val="22"/>
-              </w:rPr>
-              <w:t>Uitzonderingen:</w:t>
-            </w:r>
-          </w:p>
-        </w:tc>
-        <w:tc>
-          <w:tcPr>
-            <w:tcW w:w="7173" w:type="dxa"/>
-            <w:tcBorders>
-              <w:top w:val="single" w:sz="4" w:space="0" w:color="8EAADB" w:themeColor="accent1" w:themeTint="99"/>
-              <w:left w:val="single" w:sz="4" w:space="0" w:color="8EAADB" w:themeColor="accent1" w:themeTint="99"/>
-              <w:bottom w:val="single" w:sz="4" w:space="0" w:color="8EAADB" w:themeColor="accent1" w:themeTint="99"/>
-              <w:right w:val="single" w:sz="4" w:space="0" w:color="8EAADB" w:themeColor="accent1" w:themeTint="99"/>
-            </w:tcBorders>
-            <w:hideMark/>
-          </w:tcPr>
-          <w:p>
-            <w:pPr>
-              <w:pStyle w:val="Kop7"/>
-              <w:outlineLvl w:val="6"/>
-              <w:cnfStyle w:val="000000100000" w:firstRow="0" w:lastRow="0" w:firstColumn="0" w:lastColumn="0" w:oddVBand="0" w:evenVBand="0" w:oddHBand="1" w:evenHBand="0" w:firstRowFirstColumn="0" w:firstRowLastColumn="0" w:lastRowFirstColumn="0" w:lastRowLastColumn="0"/>
-              <w:rPr>
-                <w:rFonts w:asciiTheme="minorHAnsi" w:hAnsiTheme="minorHAnsi" w:cstheme="minorHAnsi"/>
-                <w:sz w:val="22"/>
-                <w:szCs w:val="22"/>
-              </w:rPr>
-            </w:pPr>
-            <w:r>
-              <w:rPr>
-                <w:rFonts w:asciiTheme="minorHAnsi" w:hAnsiTheme="minorHAnsi" w:cstheme="minorHAnsi"/>
-                <w:sz w:val="22"/>
-                <w:szCs w:val="22"/>
-              </w:rPr>
-              <w:t xml:space="preserve">[1] Actor heeft verkeerde informatie ingevuld, systeem verwijst terug naar het </w:t>
-            </w:r>
-            <w:r>
-              <w:rPr>
-                <w:rFonts w:asciiTheme="minorHAnsi" w:hAnsiTheme="minorHAnsi" w:cstheme="minorHAnsi"/>
-                <w:sz w:val="22"/>
-                <w:szCs w:val="22"/>
-              </w:rPr>
-              <w:t>inlogscherm.</w:t>
-            </w:r>
-          </w:p>
-        </w:tc>
-      </w:tr>
-      <w:tr>
-        <w:trPr>
-          <w:trHeight w:val="70"/>
-        </w:trPr>
-        <w:tc>
-          <w:tcPr>
-            <w:cnfStyle w:val="001000000000" w:firstRow="0" w:lastRow="0" w:firstColumn="1" w:lastColumn="0" w:oddVBand="0" w:evenVBand="0" w:oddHBand="0" w:evenHBand="0" w:firstRowFirstColumn="0" w:firstRowLastColumn="0" w:lastRowFirstColumn="0" w:lastRowLastColumn="0"/>
-            <w:tcW w:w="1843" w:type="dxa"/>
-            <w:tcBorders>
-              <w:right w:val="single" w:sz="4" w:space="0" w:color="8EAADB" w:themeColor="accent1" w:themeTint="99"/>
-            </w:tcBorders>
-            <w:hideMark/>
-          </w:tcPr>
-          <w:p>
-            <w:pPr>
-              <w:pStyle w:val="Kop7"/>
-              <w:outlineLvl w:val="6"/>
-              <w:rPr>
-                <w:rFonts w:asciiTheme="minorHAnsi" w:hAnsiTheme="minorHAnsi" w:cstheme="minorHAnsi"/>
-                <w:sz w:val="22"/>
-                <w:szCs w:val="22"/>
-              </w:rPr>
-            </w:pPr>
-            <w:r>
-              <w:rPr>
-                <w:rFonts w:asciiTheme="minorHAnsi" w:hAnsiTheme="minorHAnsi" w:cstheme="minorHAnsi"/>
-                <w:sz w:val="22"/>
-                <w:szCs w:val="22"/>
-              </w:rPr>
-              <w:t>Resultaat:</w:t>
-            </w:r>
-          </w:p>
-        </w:tc>
-        <w:tc>
-          <w:tcPr>
-            <w:tcW w:w="7173" w:type="dxa"/>
-            <w:tcBorders>
-              <w:top w:val="single" w:sz="4" w:space="0" w:color="8EAADB" w:themeColor="accent1" w:themeTint="99"/>
-              <w:left w:val="single" w:sz="4" w:space="0" w:color="8EAADB" w:themeColor="accent1" w:themeTint="99"/>
-              <w:bottom w:val="single" w:sz="4" w:space="0" w:color="8EAADB" w:themeColor="accent1" w:themeTint="99"/>
-              <w:right w:val="single" w:sz="4" w:space="0" w:color="8EAADB" w:themeColor="accent1" w:themeTint="99"/>
-            </w:tcBorders>
-            <w:hideMark/>
-          </w:tcPr>
-          <w:p>
-            <w:pPr>
-              <w:pStyle w:val="Kop7"/>
-              <w:outlineLvl w:val="6"/>
-              <w:cnfStyle w:val="000000000000" w:firstRow="0" w:lastRow="0" w:firstColumn="0" w:lastColumn="0" w:oddVBand="0" w:evenVBand="0" w:oddHBand="0" w:evenHBand="0" w:firstRowFirstColumn="0" w:firstRowLastColumn="0" w:lastRowFirstColumn="0" w:lastRowLastColumn="0"/>
-              <w:rPr>
-                <w:rFonts w:asciiTheme="minorHAnsi" w:hAnsiTheme="minorHAnsi" w:cstheme="minorHAnsi"/>
-                <w:sz w:val="22"/>
-                <w:szCs w:val="22"/>
-              </w:rPr>
-            </w:pPr>
-            <w:r>
-              <w:rPr>
-                <w:rFonts w:asciiTheme="minorHAnsi" w:hAnsiTheme="minorHAnsi" w:cstheme="minorHAnsi"/>
-                <w:sz w:val="22"/>
-                <w:szCs w:val="22"/>
-              </w:rPr>
-              <w:t>De act</w:t>
-            </w:r>
-            <w:r>
-              <w:rPr>
-                <w:rFonts w:asciiTheme="minorHAnsi" w:hAnsiTheme="minorHAnsi" w:cstheme="minorHAnsi"/>
-                <w:sz w:val="22"/>
-                <w:szCs w:val="22"/>
-              </w:rPr>
-              <w:t>or heeft zichzelf ingelogd.</w:t>
-            </w:r>
-          </w:p>
-        </w:tc>
-      </w:tr>
-    </w:tbl>
     <w:p>
       <w:pPr>
         <w:rPr>
@@ -2385,27 +2314,8 @@
                 <w:sz w:val="22"/>
                 <w:szCs w:val="22"/>
               </w:rPr>
-              <w:lastRenderedPageBreak/>
               <w:br w:type="page"/>
-              <w:t xml:space="preserve">Naam </w:t>
-            </w:r>
-            <w:proofErr w:type="spellStart"/>
-            <w:r>
-              <w:rPr>
-                <w:rFonts w:asciiTheme="minorHAnsi" w:hAnsiTheme="minorHAnsi" w:cstheme="minorHAnsi"/>
-                <w:sz w:val="22"/>
-                <w:szCs w:val="22"/>
-              </w:rPr>
-              <w:t>Usecase</w:t>
-            </w:r>
-            <w:proofErr w:type="spellEnd"/>
-            <w:r>
-              <w:rPr>
-                <w:rFonts w:asciiTheme="minorHAnsi" w:hAnsiTheme="minorHAnsi" w:cstheme="minorHAnsi"/>
-                <w:sz w:val="22"/>
-                <w:szCs w:val="22"/>
-              </w:rPr>
-              <w:t>:</w:t>
+              <w:t>Naam Usecase:</w:t>
             </w:r>
           </w:p>
         </w:tc>
@@ -2434,7 +2344,7 @@
                 <w:sz w:val="22"/>
                 <w:szCs w:val="22"/>
               </w:rPr>
-              <w:t>Zoeken</w:t>
+              <w:t>Uitslag invoeren</w:t>
             </w:r>
           </w:p>
         </w:tc>
@@ -2508,7 +2418,7 @@
                 <w:sz w:val="22"/>
                 <w:szCs w:val="22"/>
               </w:rPr>
-              <w:t>zoekt naar een Gebruiker, Kanaal of Community</w:t>
+              <w:t>voert de uitslag van een verkiezing in</w:t>
             </w:r>
           </w:p>
         </w:tc>
@@ -2637,7 +2547,7 @@
                 <w:sz w:val="22"/>
                 <w:szCs w:val="22"/>
               </w:rPr>
-              <w:t>De actor is ingelogd</w:t>
+              <w:t>De actor heeft het uitslag invoer formulier voor zich.</w:t>
             </w:r>
           </w:p>
         </w:tc>
@@ -2708,7 +2618,7 @@
                 <w:sz w:val="22"/>
                 <w:szCs w:val="22"/>
               </w:rPr>
-              <w:t>Actor navigeert naar zoeken.</w:t>
+              <w:t>Actor selecteert partijen en vult het aantal stemmen in.</w:t>
             </w:r>
             <w:r>
               <w:rPr>
@@ -2717,15 +2627,7 @@
                 <w:szCs w:val="22"/>
               </w:rPr>
               <w:br/>
-              <w:t xml:space="preserve">[2] </w:t>
-            </w:r>
-            <w:r>
-              <w:rPr>
-                <w:rFonts w:asciiTheme="minorHAnsi" w:hAnsiTheme="minorHAnsi" w:cstheme="minorHAnsi"/>
-                <w:sz w:val="22"/>
-                <w:szCs w:val="22"/>
-              </w:rPr>
-              <w:t>Actor vult zoekwoorden in. [1]</w:t>
+              <w:t>[2] Actor  vult de naam van de uitslag in.</w:t>
             </w:r>
             <w:r>
               <w:rPr>
@@ -2734,7 +2636,48 @@
                 <w:szCs w:val="22"/>
               </w:rPr>
               <w:br/>
-              <w:t>[3] Actor ziet scherm met zoekresultaten.</w:t>
+              <w:t>[3</w:t>
+            </w:r>
+            <w:r>
+              <w:rPr>
+                <w:rFonts w:asciiTheme="minorHAnsi" w:hAnsiTheme="minorHAnsi" w:cstheme="minorHAnsi"/>
+                <w:sz w:val="22"/>
+                <w:szCs w:val="22"/>
+              </w:rPr>
+              <w:t xml:space="preserve">] </w:t>
+            </w:r>
+            <w:r>
+              <w:rPr>
+                <w:rFonts w:asciiTheme="minorHAnsi" w:hAnsiTheme="minorHAnsi" w:cstheme="minorHAnsi"/>
+                <w:sz w:val="22"/>
+                <w:szCs w:val="22"/>
+              </w:rPr>
+              <w:t>Actor bevestigt zijn uitslag [1]</w:t>
+            </w:r>
+            <w:r>
+              <w:rPr>
+                <w:rFonts w:asciiTheme="minorHAnsi" w:hAnsiTheme="minorHAnsi" w:cstheme="minorHAnsi"/>
+                <w:sz w:val="22"/>
+                <w:szCs w:val="22"/>
+              </w:rPr>
+              <w:br/>
+              <w:t>[4</w:t>
+            </w:r>
+            <w:r>
+              <w:rPr>
+                <w:rFonts w:asciiTheme="minorHAnsi" w:hAnsiTheme="minorHAnsi" w:cstheme="minorHAnsi"/>
+                <w:sz w:val="22"/>
+                <w:szCs w:val="22"/>
+              </w:rPr>
+              <w:t xml:space="preserve">] </w:t>
+            </w:r>
+            <w:r>
+              <w:rPr>
+                <w:rFonts w:asciiTheme="minorHAnsi" w:hAnsiTheme="minorHAnsi" w:cstheme="minorHAnsi"/>
+                <w:sz w:val="22"/>
+                <w:szCs w:val="22"/>
+              </w:rPr>
+              <w:t>Actor wordt doorverwezen naar overzicht pagina.</w:t>
             </w:r>
           </w:p>
         </w:tc>
@@ -2808,7 +2751,7 @@
                 <w:sz w:val="22"/>
                 <w:szCs w:val="22"/>
               </w:rPr>
-              <w:t>ft onjuiste zoek woorden gebruikt.</w:t>
+              <w:t>ft onjuiste gegevens ingevuld</w:t>
             </w:r>
           </w:p>
         </w:tc>
@@ -2882,7 +2825,15 @@
                 <w:sz w:val="22"/>
                 <w:szCs w:val="22"/>
               </w:rPr>
-              <w:t>or heeft een Gebruiker, Kanaal of Community opgezocht.</w:t>
+              <w:t xml:space="preserve">or </w:t>
+            </w:r>
+            <w:r>
+              <w:rPr>
+                <w:rFonts w:asciiTheme="minorHAnsi" w:hAnsiTheme="minorHAnsi" w:cstheme="minorHAnsi"/>
+                <w:sz w:val="22"/>
+                <w:szCs w:val="22"/>
+              </w:rPr>
+              <w:t>heeft een verkiezingsuitslag ingevuld.</w:t>
             </w:r>
           </w:p>
         </w:tc>
@@ -2939,26 +2890,9 @@
                 <w:sz w:val="22"/>
                 <w:szCs w:val="22"/>
               </w:rPr>
+              <w:lastRenderedPageBreak/>
               <w:br w:type="page"/>
-              <w:t xml:space="preserve">Naam </w:t>
-            </w:r>
-            <w:proofErr w:type="spellStart"/>
-            <w:r>
-              <w:rPr>
-                <w:rFonts w:asciiTheme="minorHAnsi" w:hAnsiTheme="minorHAnsi" w:cstheme="minorHAnsi"/>
-                <w:sz w:val="22"/>
-                <w:szCs w:val="22"/>
-              </w:rPr>
-              <w:t>Usecase</w:t>
-            </w:r>
-            <w:proofErr w:type="spellEnd"/>
-            <w:r>
-              <w:rPr>
-                <w:rFonts w:asciiTheme="minorHAnsi" w:hAnsiTheme="minorHAnsi" w:cstheme="minorHAnsi"/>
-                <w:sz w:val="22"/>
-                <w:szCs w:val="22"/>
-              </w:rPr>
-              <w:t>:</w:t>
+              <w:t>Naam Usecase:</w:t>
             </w:r>
           </w:p>
         </w:tc>
@@ -2987,7 +2921,7 @@
                 <w:sz w:val="22"/>
                 <w:szCs w:val="22"/>
               </w:rPr>
-              <w:t>Personaliseren Kanaal</w:t>
+              <w:t>Overzicht tonen</w:t>
             </w:r>
           </w:p>
         </w:tc>
@@ -3061,7 +2995,7 @@
                 <w:sz w:val="22"/>
                 <w:szCs w:val="22"/>
               </w:rPr>
-              <w:t>actor kan zijn kanaal personaliseren.</w:t>
+              <w:t>actor opent het overzicht</w:t>
             </w:r>
           </w:p>
         </w:tc>
@@ -3190,7 +3124,15 @@
                 <w:sz w:val="22"/>
                 <w:szCs w:val="22"/>
               </w:rPr>
-              <w:t>De actor is ingelogd, De actor bevindt zich op zijn kanaal.</w:t>
+              <w:t xml:space="preserve">De actor </w:t>
+            </w:r>
+            <w:r>
+              <w:rPr>
+                <w:rFonts w:asciiTheme="minorHAnsi" w:hAnsiTheme="minorHAnsi" w:cstheme="minorHAnsi"/>
+                <w:sz w:val="22"/>
+                <w:szCs w:val="22"/>
+              </w:rPr>
+              <w:t>bevindt zich in het programma.</w:t>
             </w:r>
           </w:p>
         </w:tc>
@@ -3261,7 +3203,23 @@
                 <w:sz w:val="22"/>
                 <w:szCs w:val="22"/>
               </w:rPr>
-              <w:t>Actor navigeert naar “personaliseren”</w:t>
+              <w:t>Actor navigeert naar “</w:t>
+            </w:r>
+            <w:r>
+              <w:rPr>
+                <w:rFonts w:asciiTheme="minorHAnsi" w:hAnsiTheme="minorHAnsi" w:cstheme="minorHAnsi"/>
+                <w:sz w:val="22"/>
+                <w:szCs w:val="22"/>
+              </w:rPr>
+              <w:t>Overzicht</w:t>
+            </w:r>
+            <w:r>
+              <w:rPr>
+                <w:rFonts w:asciiTheme="minorHAnsi" w:hAnsiTheme="minorHAnsi" w:cstheme="minorHAnsi"/>
+                <w:sz w:val="22"/>
+                <w:szCs w:val="22"/>
+              </w:rPr>
+              <w:t>”</w:t>
             </w:r>
             <w:r>
               <w:rPr>
@@ -3278,16 +3236,7 @@
                 <w:sz w:val="22"/>
                 <w:szCs w:val="22"/>
               </w:rPr>
-              <w:t>Actor past zijn persoonlijke voorkeuren aan en slaat dit op. [1]</w:t>
-            </w:r>
-            <w:r>
-              <w:rPr>
-                <w:rFonts w:asciiTheme="minorHAnsi" w:hAnsiTheme="minorHAnsi" w:cstheme="minorHAnsi"/>
-                <w:sz w:val="22"/>
-                <w:szCs w:val="22"/>
-              </w:rPr>
-              <w:br/>
-              <w:t>[3] Actor ziet zijn nieuwe persoonlijke voorkeuren op zijn kanaal.</w:t>
+              <w:t>Actor ziet het overzicht van de huidige verkiezing [1]</w:t>
             </w:r>
           </w:p>
         </w:tc>
@@ -3353,31 +3302,15 @@
                 <w:sz w:val="22"/>
                 <w:szCs w:val="22"/>
               </w:rPr>
-              <w:t>[1] Actor heeft verkeerde</w:t>
-            </w:r>
-            <w:r>
-              <w:rPr>
-                <w:rFonts w:asciiTheme="minorHAnsi" w:hAnsiTheme="minorHAnsi" w:cstheme="minorHAnsi"/>
-                <w:sz w:val="22"/>
-                <w:szCs w:val="22"/>
-              </w:rPr>
-              <w:t xml:space="preserve"> of geen</w:t>
-            </w:r>
-            <w:r>
-              <w:rPr>
-                <w:rFonts w:asciiTheme="minorHAnsi" w:hAnsiTheme="minorHAnsi" w:cstheme="minorHAnsi"/>
-                <w:sz w:val="22"/>
-                <w:szCs w:val="22"/>
-              </w:rPr>
-              <w:t xml:space="preserve"> informatie ingevuld</w:t>
-            </w:r>
-            <w:r>
-              <w:rPr>
-                <w:rFonts w:asciiTheme="minorHAnsi" w:hAnsiTheme="minorHAnsi" w:cstheme="minorHAnsi"/>
-                <w:sz w:val="22"/>
-                <w:szCs w:val="22"/>
-              </w:rPr>
-              <w:t>.</w:t>
+              <w:t xml:space="preserve">[1] Actor </w:t>
+            </w:r>
+            <w:r>
+              <w:rPr>
+                <w:rFonts w:asciiTheme="minorHAnsi" w:hAnsiTheme="minorHAnsi" w:cstheme="minorHAnsi"/>
+                <w:sz w:val="22"/>
+                <w:szCs w:val="22"/>
+              </w:rPr>
+              <w:t>heeft nog geen verkiezingsgegevens ingevuld</w:t>
             </w:r>
           </w:p>
         </w:tc>
@@ -3451,7 +3384,7 @@
                 <w:sz w:val="22"/>
                 <w:szCs w:val="22"/>
               </w:rPr>
-              <w:t>or heeft zijn kanaal gepersonaliseerd.</w:t>
+              <w:t>or ziet het overzicht voor zich.</w:t>
             </w:r>
           </w:p>
         </w:tc>
@@ -3501,25 +3434,7 @@
                 <w:szCs w:val="22"/>
               </w:rPr>
               <w:br w:type="page"/>
-              <w:t xml:space="preserve">Naam </w:t>
-            </w:r>
-            <w:proofErr w:type="spellStart"/>
-            <w:r>
-              <w:rPr>
-                <w:rFonts w:asciiTheme="minorHAnsi" w:hAnsiTheme="minorHAnsi" w:cstheme="minorHAnsi"/>
-                <w:sz w:val="22"/>
-                <w:szCs w:val="22"/>
-              </w:rPr>
-              <w:t>Usecase</w:t>
-            </w:r>
-            <w:proofErr w:type="spellEnd"/>
-            <w:r>
-              <w:rPr>
-                <w:rFonts w:asciiTheme="minorHAnsi" w:hAnsiTheme="minorHAnsi" w:cstheme="minorHAnsi"/>
-                <w:sz w:val="22"/>
-                <w:szCs w:val="22"/>
-              </w:rPr>
-              <w:t>:</w:t>
+              <w:t>Naam Usecase:</w:t>
             </w:r>
           </w:p>
         </w:tc>
@@ -3548,7 +3463,7 @@
                 <w:sz w:val="22"/>
                 <w:szCs w:val="22"/>
               </w:rPr>
-              <w:t>Bericht Sturen</w:t>
+              <w:t>Uitslag aanpassen</w:t>
             </w:r>
           </w:p>
         </w:tc>
@@ -3622,7 +3537,7 @@
                 <w:sz w:val="22"/>
                 <w:szCs w:val="22"/>
               </w:rPr>
-              <w:t>kan een bericht sturen.</w:t>
+              <w:t>past de uitslag van een verkiezing aan.</w:t>
             </w:r>
           </w:p>
         </w:tc>
@@ -3751,7 +3666,7 @@
                 <w:sz w:val="22"/>
                 <w:szCs w:val="22"/>
               </w:rPr>
-              <w:t>De actor is ingelogd.</w:t>
+              <w:t>De actor heeft het programma voor zich.</w:t>
             </w:r>
           </w:p>
         </w:tc>
@@ -3822,7 +3737,15 @@
                 <w:sz w:val="22"/>
                 <w:szCs w:val="22"/>
               </w:rPr>
-              <w:t>Actor navigeert naar andermans kanaal</w:t>
+              <w:t xml:space="preserve">Actor navigeert </w:t>
+            </w:r>
+            <w:r>
+              <w:rPr>
+                <w:rFonts w:asciiTheme="minorHAnsi" w:hAnsiTheme="minorHAnsi" w:cstheme="minorHAnsi"/>
+                <w:sz w:val="22"/>
+                <w:szCs w:val="22"/>
+              </w:rPr>
+              <w:t>naar “Uitslag”</w:t>
             </w:r>
           </w:p>
           <w:p>
@@ -3850,7 +3773,15 @@
                 <w:sz w:val="22"/>
                 <w:szCs w:val="22"/>
               </w:rPr>
-              <w:t>Actor plaatst een bericht in de chat. [1]</w:t>
+              <w:t>Actor</w:t>
+            </w:r>
+            <w:r>
+              <w:rPr>
+                <w:rFonts w:asciiTheme="minorHAnsi" w:hAnsiTheme="minorHAnsi" w:cstheme="minorHAnsi"/>
+                <w:sz w:val="22"/>
+                <w:szCs w:val="22"/>
+              </w:rPr>
+              <w:t xml:space="preserve"> selecteert een uitslag.</w:t>
             </w:r>
             <w:r>
               <w:rPr>
@@ -3859,7 +3790,15 @@
                 <w:szCs w:val="22"/>
               </w:rPr>
               <w:br/>
-              <w:t>[3] Actor ziet zijn bericht in de chat.</w:t>
+              <w:t xml:space="preserve">[3] Actor </w:t>
+            </w:r>
+            <w:r>
+              <w:rPr>
+                <w:rFonts w:asciiTheme="minorHAnsi" w:hAnsiTheme="minorHAnsi" w:cstheme="minorHAnsi"/>
+                <w:sz w:val="22"/>
+                <w:szCs w:val="22"/>
+              </w:rPr>
+              <w:t>past gegevens aan en slaat dit op. [1]</w:t>
             </w:r>
           </w:p>
         </w:tc>
@@ -3933,7 +3872,7 @@
                 <w:sz w:val="22"/>
                 <w:szCs w:val="22"/>
               </w:rPr>
-              <w:t>t een onjuist bericht gestuurd, bericht wordt geweigerd.</w:t>
+              <w:t>t een onjuiste gegevens ingevuld.</w:t>
             </w:r>
           </w:p>
         </w:tc>
@@ -4007,7 +3946,15 @@
                 <w:sz w:val="22"/>
                 <w:szCs w:val="22"/>
               </w:rPr>
-              <w:t>or heeft een bericht gestuurd.</w:t>
+              <w:t xml:space="preserve">or </w:t>
+            </w:r>
+            <w:r>
+              <w:rPr>
+                <w:rFonts w:asciiTheme="minorHAnsi" w:hAnsiTheme="minorHAnsi" w:cstheme="minorHAnsi"/>
+                <w:sz w:val="22"/>
+                <w:szCs w:val="22"/>
+              </w:rPr>
+              <w:t>heeft een uitslag aangepast.</w:t>
             </w:r>
           </w:p>
         </w:tc>
@@ -4057,25 +4004,7 @@
                 <w:szCs w:val="22"/>
               </w:rPr>
               <w:br w:type="page"/>
-              <w:t xml:space="preserve">Naam </w:t>
-            </w:r>
-            <w:proofErr w:type="spellStart"/>
-            <w:r>
-              <w:rPr>
-                <w:rFonts w:asciiTheme="minorHAnsi" w:hAnsiTheme="minorHAnsi" w:cstheme="minorHAnsi"/>
-                <w:sz w:val="22"/>
-                <w:szCs w:val="22"/>
-              </w:rPr>
-              <w:t>Usecase</w:t>
-            </w:r>
-            <w:proofErr w:type="spellEnd"/>
-            <w:r>
-              <w:rPr>
-                <w:rFonts w:asciiTheme="minorHAnsi" w:hAnsiTheme="minorHAnsi" w:cstheme="minorHAnsi"/>
-                <w:sz w:val="22"/>
-                <w:szCs w:val="22"/>
-              </w:rPr>
-              <w:t>:</w:t>
+              <w:t>Naam Usecase:</w:t>
             </w:r>
           </w:p>
         </w:tc>
@@ -4104,7 +4033,7 @@
                 <w:sz w:val="22"/>
                 <w:szCs w:val="22"/>
               </w:rPr>
-              <w:t>Kanaal aanpassen</w:t>
+              <w:t>Partijen selecteren</w:t>
             </w:r>
           </w:p>
         </w:tc>
@@ -4170,15 +4099,7 @@
                 <w:sz w:val="22"/>
                 <w:szCs w:val="22"/>
               </w:rPr>
-              <w:t xml:space="preserve">De actor </w:t>
-            </w:r>
-            <w:r>
-              <w:rPr>
-                <w:rFonts w:asciiTheme="minorHAnsi" w:hAnsiTheme="minorHAnsi" w:cstheme="minorHAnsi"/>
-                <w:sz w:val="22"/>
-                <w:szCs w:val="22"/>
-              </w:rPr>
-              <w:t>kan inloggen op het systeem</w:t>
+              <w:t>De actor selecteert partijen.</w:t>
             </w:r>
           </w:p>
         </w:tc>
@@ -4307,7 +4228,15 @@
                 <w:sz w:val="22"/>
                 <w:szCs w:val="22"/>
               </w:rPr>
-              <w:t>De actor is ingelogd, De actor bevindt zich op zijn kanaal.</w:t>
+              <w:t xml:space="preserve">De actor </w:t>
+            </w:r>
+            <w:r>
+              <w:rPr>
+                <w:rFonts w:asciiTheme="minorHAnsi" w:hAnsiTheme="minorHAnsi" w:cstheme="minorHAnsi"/>
+                <w:sz w:val="22"/>
+                <w:szCs w:val="22"/>
+              </w:rPr>
+              <w:t>bevindt zich bij het overzicht, De actor heeft een uitslag ingevuld en geselecteerd.</w:t>
             </w:r>
           </w:p>
         </w:tc>
@@ -4378,7 +4307,15 @@
                 <w:sz w:val="22"/>
                 <w:szCs w:val="22"/>
               </w:rPr>
-              <w:t>Actor navigeert naar “aanpassen”.</w:t>
+              <w:t xml:space="preserve">Actor </w:t>
+            </w:r>
+            <w:r>
+              <w:rPr>
+                <w:rFonts w:asciiTheme="minorHAnsi" w:hAnsiTheme="minorHAnsi" w:cstheme="minorHAnsi"/>
+                <w:sz w:val="22"/>
+                <w:szCs w:val="22"/>
+              </w:rPr>
+              <w:t>selecteert partijen</w:t>
             </w:r>
           </w:p>
           <w:p>
@@ -4406,7 +4343,15 @@
                 <w:sz w:val="22"/>
                 <w:szCs w:val="22"/>
               </w:rPr>
-              <w:t>Actor verandert een Panel, Titel of Game en slaat dit op. [1]</w:t>
+              <w:t xml:space="preserve">Actor </w:t>
+            </w:r>
+            <w:r>
+              <w:rPr>
+                <w:rFonts w:asciiTheme="minorHAnsi" w:hAnsiTheme="minorHAnsi" w:cstheme="minorHAnsi"/>
+                <w:sz w:val="22"/>
+                <w:szCs w:val="22"/>
+              </w:rPr>
+              <w:t>ziet het totaal aantal zetels van zijn selectie.</w:t>
             </w:r>
           </w:p>
         </w:tc>
@@ -4466,22 +4411,6 @@
                 <w:szCs w:val="22"/>
               </w:rPr>
             </w:pPr>
-            <w:r>
-              <w:rPr>
-                <w:rFonts w:asciiTheme="minorHAnsi" w:hAnsiTheme="minorHAnsi" w:cstheme="minorHAnsi"/>
-                <w:sz w:val="22"/>
-                <w:szCs w:val="22"/>
-              </w:rPr>
-              <w:t>[1] Actor heeft</w:t>
-            </w:r>
-            <w:r>
-              <w:rPr>
-                <w:rFonts w:asciiTheme="minorHAnsi" w:hAnsiTheme="minorHAnsi" w:cstheme="minorHAnsi"/>
-                <w:sz w:val="22"/>
-                <w:szCs w:val="22"/>
-              </w:rPr>
-              <w:t xml:space="preserve"> verkeerde informatie ingevuld.</w:t>
-            </w:r>
           </w:p>
         </w:tc>
       </w:tr>
@@ -4554,7 +4483,15 @@
                 <w:sz w:val="22"/>
                 <w:szCs w:val="22"/>
               </w:rPr>
-              <w:t>or heeft zijn kanaal aangepast.</w:t>
+              <w:t xml:space="preserve">or heeft </w:t>
+            </w:r>
+            <w:r>
+              <w:rPr>
+                <w:rFonts w:asciiTheme="minorHAnsi" w:hAnsiTheme="minorHAnsi" w:cstheme="minorHAnsi"/>
+                <w:sz w:val="22"/>
+                <w:szCs w:val="22"/>
+              </w:rPr>
+              <w:t>partijen geselecteerd.</w:t>
             </w:r>
           </w:p>
         </w:tc>
@@ -4603,27 +4540,8 @@
                 <w:sz w:val="22"/>
                 <w:szCs w:val="22"/>
               </w:rPr>
-              <w:lastRenderedPageBreak/>
               <w:br w:type="page"/>
-              <w:t xml:space="preserve">Naam </w:t>
-            </w:r>
-            <w:proofErr w:type="spellStart"/>
-            <w:r>
-              <w:rPr>
-                <w:rFonts w:asciiTheme="minorHAnsi" w:hAnsiTheme="minorHAnsi" w:cstheme="minorHAnsi"/>
-                <w:sz w:val="22"/>
-                <w:szCs w:val="22"/>
-              </w:rPr>
-              <w:t>Usecase</w:t>
-            </w:r>
-            <w:proofErr w:type="spellEnd"/>
-            <w:r>
-              <w:rPr>
-                <w:rFonts w:asciiTheme="minorHAnsi" w:hAnsiTheme="minorHAnsi" w:cstheme="minorHAnsi"/>
-                <w:sz w:val="22"/>
-                <w:szCs w:val="22"/>
-              </w:rPr>
-              <w:t>:</w:t>
+              <w:t>Naam Usecase:</w:t>
             </w:r>
           </w:p>
         </w:tc>
@@ -4652,7 +4570,7 @@
                 <w:sz w:val="22"/>
                 <w:szCs w:val="22"/>
               </w:rPr>
-              <w:t>Live gaan</w:t>
+              <w:t>Nieuwe partij toevoegen</w:t>
             </w:r>
           </w:p>
         </w:tc>
@@ -4718,15 +4636,7 @@
                 <w:sz w:val="22"/>
                 <w:szCs w:val="22"/>
               </w:rPr>
-              <w:t xml:space="preserve">De actor </w:t>
-            </w:r>
-            <w:r>
-              <w:rPr>
-                <w:rFonts w:asciiTheme="minorHAnsi" w:hAnsiTheme="minorHAnsi" w:cstheme="minorHAnsi"/>
-                <w:sz w:val="22"/>
-                <w:szCs w:val="22"/>
-              </w:rPr>
-              <w:t>gaat live.</w:t>
+              <w:t>De actor voegt een nieuwe partij toe.</w:t>
             </w:r>
           </w:p>
         </w:tc>
@@ -4855,7 +4765,15 @@
                 <w:sz w:val="22"/>
                 <w:szCs w:val="22"/>
               </w:rPr>
-              <w:t>De actor is ingelogd, De actor bevindt zich op zijn kanaal.</w:t>
+              <w:t>De actor</w:t>
+            </w:r>
+            <w:r>
+              <w:rPr>
+                <w:rFonts w:asciiTheme="minorHAnsi" w:hAnsiTheme="minorHAnsi" w:cstheme="minorHAnsi"/>
+                <w:sz w:val="22"/>
+                <w:szCs w:val="22"/>
+              </w:rPr>
+              <w:t xml:space="preserve"> heeft het programma voor zich.</w:t>
             </w:r>
           </w:p>
         </w:tc>
@@ -4926,7 +4844,33 @@
                 <w:sz w:val="22"/>
                 <w:szCs w:val="22"/>
               </w:rPr>
-              <w:t>Actor navigeert naar “Live gaan” [1]</w:t>
+              <w:t>Actor navigeert naar “</w:t>
+            </w:r>
+            <w:r>
+              <w:rPr>
+                <w:rFonts w:asciiTheme="minorHAnsi" w:hAnsiTheme="minorHAnsi" w:cstheme="minorHAnsi"/>
+                <w:sz w:val="22"/>
+                <w:szCs w:val="22"/>
+              </w:rPr>
+              <w:t>Nieuwe Partij”</w:t>
+            </w:r>
+            <w:r>
+              <w:rPr>
+                <w:rFonts w:asciiTheme="minorHAnsi" w:hAnsiTheme="minorHAnsi" w:cstheme="minorHAnsi"/>
+                <w:sz w:val="22"/>
+                <w:szCs w:val="22"/>
+              </w:rPr>
+              <w:br/>
+              <w:t>[2] Actor vult gegevens van de nieuwe partij in.</w:t>
+            </w:r>
+            <w:r>
+              <w:rPr>
+                <w:rFonts w:asciiTheme="minorHAnsi" w:hAnsiTheme="minorHAnsi" w:cstheme="minorHAnsi"/>
+                <w:sz w:val="22"/>
+                <w:szCs w:val="22"/>
+              </w:rPr>
+              <w:br/>
+              <w:t>[3] Actor bevestigt de toegevoegde partij. [1]</w:t>
             </w:r>
           </w:p>
         </w:tc>
@@ -5000,7 +4944,7 @@
                 <w:sz w:val="22"/>
                 <w:szCs w:val="22"/>
               </w:rPr>
-              <w:t>geen toestemming gegeven voor het gebruik van zijn webcam.</w:t>
+              <w:t>onjuiste gegevens ingevuld.</w:t>
             </w:r>
           </w:p>
         </w:tc>
@@ -5074,12 +5018,1184 @@
                 <w:sz w:val="22"/>
                 <w:szCs w:val="22"/>
               </w:rPr>
-              <w:t>or is nu live.</w:t>
+              <w:t xml:space="preserve">or </w:t>
+            </w:r>
+            <w:r>
+              <w:rPr>
+                <w:rFonts w:asciiTheme="minorHAnsi" w:hAnsiTheme="minorHAnsi" w:cstheme="minorHAnsi"/>
+                <w:sz w:val="22"/>
+                <w:szCs w:val="22"/>
+              </w:rPr>
+              <w:t>heeft een nieuwe partij toegevoegd.</w:t>
             </w:r>
           </w:p>
         </w:tc>
       </w:tr>
     </w:tbl>
+    <w:p>
+      <w:pPr>
+        <w:rPr>
+          <w:lang w:val="nl-NL"/>
+        </w:rPr>
+      </w:pPr>
+    </w:p>
+    <w:p>
+      <w:pPr>
+        <w:rPr>
+          <w:lang w:val="nl-NL"/>
+        </w:rPr>
+      </w:pPr>
+      <w:r>
+        <w:rPr>
+          <w:lang w:val="nl-NL"/>
+        </w:rPr>
+        <w:br w:type="page"/>
+      </w:r>
+    </w:p>
+    <w:tbl>
+      <w:tblPr>
+        <w:tblStyle w:val="Rastertabel3-Accent1"/>
+        <w:tblW w:w="0" w:type="auto"/>
+        <w:tblLook w:val="04A0" w:firstRow="1" w:lastRow="0" w:firstColumn="1" w:lastColumn="0" w:noHBand="0" w:noVBand="1"/>
+      </w:tblPr>
+      <w:tblGrid>
+        <w:gridCol w:w="1843"/>
+        <w:gridCol w:w="7173"/>
+      </w:tblGrid>
+      <w:tr>
+        <w:trPr>
+          <w:cnfStyle w:val="100000000000" w:firstRow="1" w:lastRow="0" w:firstColumn="0" w:lastColumn="0" w:oddVBand="0" w:evenVBand="0" w:oddHBand="0" w:evenHBand="0" w:firstRowFirstColumn="0" w:firstRowLastColumn="0" w:lastRowFirstColumn="0" w:lastRowLastColumn="0"/>
+        </w:trPr>
+        <w:tc>
+          <w:tcPr>
+            <w:cnfStyle w:val="001000000100" w:firstRow="0" w:lastRow="0" w:firstColumn="1" w:lastColumn="0" w:oddVBand="0" w:evenVBand="0" w:oddHBand="0" w:evenHBand="0" w:firstRowFirstColumn="1" w:firstRowLastColumn="0" w:lastRowFirstColumn="0" w:lastRowLastColumn="0"/>
+            <w:tcW w:w="1843" w:type="dxa"/>
+            <w:hideMark/>
+          </w:tcPr>
+          <w:p>
+            <w:pPr>
+              <w:pStyle w:val="Kop7"/>
+              <w:outlineLvl w:val="6"/>
+              <w:rPr>
+                <w:rFonts w:asciiTheme="minorHAnsi" w:hAnsiTheme="minorHAnsi" w:cstheme="minorHAnsi"/>
+                <w:sz w:val="22"/>
+                <w:szCs w:val="22"/>
+              </w:rPr>
+            </w:pPr>
+            <w:r>
+              <w:rPr>
+                <w:rFonts w:asciiTheme="minorHAnsi" w:hAnsiTheme="minorHAnsi" w:cstheme="minorHAnsi"/>
+                <w:sz w:val="22"/>
+                <w:szCs w:val="22"/>
+              </w:rPr>
+              <w:lastRenderedPageBreak/>
+              <w:br w:type="page"/>
+              <w:t>Naam Usecase:</w:t>
+            </w:r>
+          </w:p>
+        </w:tc>
+        <w:tc>
+          <w:tcPr>
+            <w:tcW w:w="7173" w:type="dxa"/>
+            <w:tcBorders>
+              <w:bottom w:val="single" w:sz="4" w:space="0" w:color="8EAADB" w:themeColor="accent1" w:themeTint="99"/>
+            </w:tcBorders>
+            <w:hideMark/>
+          </w:tcPr>
+          <w:p>
+            <w:pPr>
+              <w:pStyle w:val="Kop7"/>
+              <w:outlineLvl w:val="6"/>
+              <w:cnfStyle w:val="100000000000" w:firstRow="1" w:lastRow="0" w:firstColumn="0" w:lastColumn="0" w:oddVBand="0" w:evenVBand="0" w:oddHBand="0" w:evenHBand="0" w:firstRowFirstColumn="0" w:firstRowLastColumn="0" w:lastRowFirstColumn="0" w:lastRowLastColumn="0"/>
+              <w:rPr>
+                <w:rFonts w:asciiTheme="minorHAnsi" w:hAnsiTheme="minorHAnsi" w:cstheme="minorHAnsi"/>
+                <w:sz w:val="22"/>
+                <w:szCs w:val="22"/>
+              </w:rPr>
+            </w:pPr>
+            <w:r>
+              <w:rPr>
+                <w:rFonts w:asciiTheme="minorHAnsi" w:hAnsiTheme="minorHAnsi" w:cstheme="minorHAnsi"/>
+                <w:sz w:val="22"/>
+                <w:szCs w:val="22"/>
+              </w:rPr>
+              <w:t>Partij aanpassen</w:t>
+            </w:r>
+          </w:p>
+        </w:tc>
+      </w:tr>
+      <w:tr>
+        <w:trPr>
+          <w:cnfStyle w:val="000000100000" w:firstRow="0" w:lastRow="0" w:firstColumn="0" w:lastColumn="0" w:oddVBand="0" w:evenVBand="0" w:oddHBand="1" w:evenHBand="0" w:firstRowFirstColumn="0" w:firstRowLastColumn="0" w:lastRowFirstColumn="0" w:lastRowLastColumn="0"/>
+        </w:trPr>
+        <w:tc>
+          <w:tcPr>
+            <w:cnfStyle w:val="001000000000" w:firstRow="0" w:lastRow="0" w:firstColumn="1" w:lastColumn="0" w:oddVBand="0" w:evenVBand="0" w:oddHBand="0" w:evenHBand="0" w:firstRowFirstColumn="0" w:firstRowLastColumn="0" w:lastRowFirstColumn="0" w:lastRowLastColumn="0"/>
+            <w:tcW w:w="1843" w:type="dxa"/>
+            <w:tcBorders>
+              <w:right w:val="single" w:sz="4" w:space="0" w:color="8EAADB" w:themeColor="accent1" w:themeTint="99"/>
+            </w:tcBorders>
+            <w:hideMark/>
+          </w:tcPr>
+          <w:p>
+            <w:pPr>
+              <w:pStyle w:val="Kop7"/>
+              <w:outlineLvl w:val="6"/>
+              <w:rPr>
+                <w:rFonts w:asciiTheme="minorHAnsi" w:hAnsiTheme="minorHAnsi" w:cstheme="minorHAnsi"/>
+                <w:sz w:val="22"/>
+                <w:szCs w:val="22"/>
+              </w:rPr>
+            </w:pPr>
+            <w:r>
+              <w:rPr>
+                <w:rFonts w:asciiTheme="minorHAnsi" w:hAnsiTheme="minorHAnsi" w:cstheme="minorHAnsi"/>
+                <w:sz w:val="22"/>
+                <w:szCs w:val="22"/>
+              </w:rPr>
+              <w:t>Samenvatting:</w:t>
+            </w:r>
+          </w:p>
+        </w:tc>
+        <w:tc>
+          <w:tcPr>
+            <w:tcW w:w="7173" w:type="dxa"/>
+            <w:tcBorders>
+              <w:top w:val="single" w:sz="4" w:space="0" w:color="8EAADB" w:themeColor="accent1" w:themeTint="99"/>
+              <w:left w:val="single" w:sz="4" w:space="0" w:color="8EAADB" w:themeColor="accent1" w:themeTint="99"/>
+              <w:bottom w:val="single" w:sz="4" w:space="0" w:color="8EAADB" w:themeColor="accent1" w:themeTint="99"/>
+              <w:right w:val="single" w:sz="4" w:space="0" w:color="8EAADB" w:themeColor="accent1" w:themeTint="99"/>
+            </w:tcBorders>
+            <w:hideMark/>
+          </w:tcPr>
+          <w:p>
+            <w:pPr>
+              <w:pStyle w:val="Kop7"/>
+              <w:outlineLvl w:val="6"/>
+              <w:cnfStyle w:val="000000100000" w:firstRow="0" w:lastRow="0" w:firstColumn="0" w:lastColumn="0" w:oddVBand="0" w:evenVBand="0" w:oddHBand="1" w:evenHBand="0" w:firstRowFirstColumn="0" w:firstRowLastColumn="0" w:lastRowFirstColumn="0" w:lastRowLastColumn="0"/>
+              <w:rPr>
+                <w:rFonts w:asciiTheme="minorHAnsi" w:hAnsiTheme="minorHAnsi" w:cstheme="minorHAnsi"/>
+                <w:sz w:val="22"/>
+                <w:szCs w:val="22"/>
+              </w:rPr>
+            </w:pPr>
+            <w:r>
+              <w:rPr>
+                <w:rFonts w:asciiTheme="minorHAnsi" w:hAnsiTheme="minorHAnsi" w:cstheme="minorHAnsi"/>
+                <w:sz w:val="22"/>
+                <w:szCs w:val="22"/>
+              </w:rPr>
+              <w:t xml:space="preserve">De actor </w:t>
+            </w:r>
+            <w:r>
+              <w:rPr>
+                <w:rFonts w:asciiTheme="minorHAnsi" w:hAnsiTheme="minorHAnsi" w:cstheme="minorHAnsi"/>
+                <w:sz w:val="22"/>
+                <w:szCs w:val="22"/>
+              </w:rPr>
+              <w:t>past een partij aan.</w:t>
+            </w:r>
+          </w:p>
+        </w:tc>
+      </w:tr>
+      <w:tr>
+        <w:tc>
+          <w:tcPr>
+            <w:cnfStyle w:val="001000000000" w:firstRow="0" w:lastRow="0" w:firstColumn="1" w:lastColumn="0" w:oddVBand="0" w:evenVBand="0" w:oddHBand="0" w:evenHBand="0" w:firstRowFirstColumn="0" w:firstRowLastColumn="0" w:lastRowFirstColumn="0" w:lastRowLastColumn="0"/>
+            <w:tcW w:w="1843" w:type="dxa"/>
+            <w:tcBorders>
+              <w:right w:val="single" w:sz="4" w:space="0" w:color="8EAADB" w:themeColor="accent1" w:themeTint="99"/>
+            </w:tcBorders>
+            <w:hideMark/>
+          </w:tcPr>
+          <w:p>
+            <w:pPr>
+              <w:pStyle w:val="Kop7"/>
+              <w:outlineLvl w:val="6"/>
+              <w:rPr>
+                <w:rFonts w:asciiTheme="minorHAnsi" w:hAnsiTheme="minorHAnsi" w:cstheme="minorHAnsi"/>
+                <w:sz w:val="22"/>
+                <w:szCs w:val="22"/>
+              </w:rPr>
+            </w:pPr>
+            <w:r>
+              <w:rPr>
+                <w:rFonts w:asciiTheme="minorHAnsi" w:hAnsiTheme="minorHAnsi" w:cstheme="minorHAnsi"/>
+                <w:sz w:val="22"/>
+                <w:szCs w:val="22"/>
+              </w:rPr>
+              <w:t>Actoren:</w:t>
+            </w:r>
+          </w:p>
+        </w:tc>
+        <w:tc>
+          <w:tcPr>
+            <w:tcW w:w="7173" w:type="dxa"/>
+            <w:tcBorders>
+              <w:top w:val="single" w:sz="4" w:space="0" w:color="8EAADB" w:themeColor="accent1" w:themeTint="99"/>
+              <w:left w:val="single" w:sz="4" w:space="0" w:color="8EAADB" w:themeColor="accent1" w:themeTint="99"/>
+              <w:bottom w:val="single" w:sz="4" w:space="0" w:color="8EAADB" w:themeColor="accent1" w:themeTint="99"/>
+              <w:right w:val="single" w:sz="4" w:space="0" w:color="8EAADB" w:themeColor="accent1" w:themeTint="99"/>
+            </w:tcBorders>
+            <w:hideMark/>
+          </w:tcPr>
+          <w:p>
+            <w:pPr>
+              <w:pStyle w:val="Kop7"/>
+              <w:outlineLvl w:val="6"/>
+              <w:cnfStyle w:val="000000000000" w:firstRow="0" w:lastRow="0" w:firstColumn="0" w:lastColumn="0" w:oddVBand="0" w:evenVBand="0" w:oddHBand="0" w:evenHBand="0" w:firstRowFirstColumn="0" w:firstRowLastColumn="0" w:lastRowFirstColumn="0" w:lastRowLastColumn="0"/>
+              <w:rPr>
+                <w:rFonts w:asciiTheme="minorHAnsi" w:hAnsiTheme="minorHAnsi" w:cstheme="minorHAnsi"/>
+                <w:sz w:val="22"/>
+                <w:szCs w:val="22"/>
+              </w:rPr>
+            </w:pPr>
+            <w:r>
+              <w:rPr>
+                <w:rFonts w:asciiTheme="minorHAnsi" w:hAnsiTheme="minorHAnsi" w:cstheme="minorHAnsi"/>
+                <w:sz w:val="22"/>
+                <w:szCs w:val="22"/>
+              </w:rPr>
+              <w:t>Gebruiker</w:t>
+            </w:r>
+          </w:p>
+        </w:tc>
+      </w:tr>
+      <w:tr>
+        <w:trPr>
+          <w:cnfStyle w:val="000000100000" w:firstRow="0" w:lastRow="0" w:firstColumn="0" w:lastColumn="0" w:oddVBand="0" w:evenVBand="0" w:oddHBand="1" w:evenHBand="0" w:firstRowFirstColumn="0" w:firstRowLastColumn="0" w:lastRowFirstColumn="0" w:lastRowLastColumn="0"/>
+        </w:trPr>
+        <w:tc>
+          <w:tcPr>
+            <w:cnfStyle w:val="001000000000" w:firstRow="0" w:lastRow="0" w:firstColumn="1" w:lastColumn="0" w:oddVBand="0" w:evenVBand="0" w:oddHBand="0" w:evenHBand="0" w:firstRowFirstColumn="0" w:firstRowLastColumn="0" w:lastRowFirstColumn="0" w:lastRowLastColumn="0"/>
+            <w:tcW w:w="1843" w:type="dxa"/>
+            <w:tcBorders>
+              <w:right w:val="single" w:sz="4" w:space="0" w:color="8EAADB" w:themeColor="accent1" w:themeTint="99"/>
+            </w:tcBorders>
+            <w:hideMark/>
+          </w:tcPr>
+          <w:p>
+            <w:pPr>
+              <w:pStyle w:val="Kop7"/>
+              <w:outlineLvl w:val="6"/>
+              <w:rPr>
+                <w:rFonts w:asciiTheme="minorHAnsi" w:hAnsiTheme="minorHAnsi" w:cstheme="minorHAnsi"/>
+                <w:sz w:val="22"/>
+                <w:szCs w:val="22"/>
+              </w:rPr>
+            </w:pPr>
+            <w:r>
+              <w:rPr>
+                <w:rFonts w:asciiTheme="minorHAnsi" w:hAnsiTheme="minorHAnsi" w:cstheme="minorHAnsi"/>
+                <w:sz w:val="22"/>
+                <w:szCs w:val="22"/>
+              </w:rPr>
+              <w:t>Aannamen:</w:t>
+            </w:r>
+          </w:p>
+        </w:tc>
+        <w:tc>
+          <w:tcPr>
+            <w:tcW w:w="7173" w:type="dxa"/>
+            <w:tcBorders>
+              <w:top w:val="single" w:sz="4" w:space="0" w:color="8EAADB" w:themeColor="accent1" w:themeTint="99"/>
+              <w:left w:val="single" w:sz="4" w:space="0" w:color="8EAADB" w:themeColor="accent1" w:themeTint="99"/>
+              <w:bottom w:val="single" w:sz="4" w:space="0" w:color="8EAADB" w:themeColor="accent1" w:themeTint="99"/>
+              <w:right w:val="single" w:sz="4" w:space="0" w:color="8EAADB" w:themeColor="accent1" w:themeTint="99"/>
+            </w:tcBorders>
+            <w:hideMark/>
+          </w:tcPr>
+          <w:p>
+            <w:pPr>
+              <w:pStyle w:val="Kop7"/>
+              <w:outlineLvl w:val="6"/>
+              <w:cnfStyle w:val="000000100000" w:firstRow="0" w:lastRow="0" w:firstColumn="0" w:lastColumn="0" w:oddVBand="0" w:evenVBand="0" w:oddHBand="1" w:evenHBand="0" w:firstRowFirstColumn="0" w:firstRowLastColumn="0" w:lastRowFirstColumn="0" w:lastRowLastColumn="0"/>
+              <w:rPr>
+                <w:rFonts w:asciiTheme="minorHAnsi" w:hAnsiTheme="minorHAnsi" w:cstheme="minorHAnsi"/>
+                <w:sz w:val="22"/>
+                <w:szCs w:val="22"/>
+              </w:rPr>
+            </w:pPr>
+            <w:r>
+              <w:rPr>
+                <w:rFonts w:asciiTheme="minorHAnsi" w:hAnsiTheme="minorHAnsi" w:cstheme="minorHAnsi"/>
+                <w:sz w:val="22"/>
+                <w:szCs w:val="22"/>
+              </w:rPr>
+              <w:t>De actor heeft het programma voor zich.</w:t>
+            </w:r>
+          </w:p>
+        </w:tc>
+      </w:tr>
+      <w:tr>
+        <w:tc>
+          <w:tcPr>
+            <w:cnfStyle w:val="001000000000" w:firstRow="0" w:lastRow="0" w:firstColumn="1" w:lastColumn="0" w:oddVBand="0" w:evenVBand="0" w:oddHBand="0" w:evenHBand="0" w:firstRowFirstColumn="0" w:firstRowLastColumn="0" w:lastRowFirstColumn="0" w:lastRowLastColumn="0"/>
+            <w:tcW w:w="1843" w:type="dxa"/>
+            <w:tcBorders>
+              <w:right w:val="single" w:sz="4" w:space="0" w:color="8EAADB" w:themeColor="accent1" w:themeTint="99"/>
+            </w:tcBorders>
+            <w:hideMark/>
+          </w:tcPr>
+          <w:p>
+            <w:pPr>
+              <w:pStyle w:val="Kop7"/>
+              <w:outlineLvl w:val="6"/>
+              <w:rPr>
+                <w:rFonts w:asciiTheme="minorHAnsi" w:hAnsiTheme="minorHAnsi" w:cstheme="minorHAnsi"/>
+                <w:sz w:val="22"/>
+                <w:szCs w:val="22"/>
+              </w:rPr>
+            </w:pPr>
+            <w:r>
+              <w:rPr>
+                <w:rFonts w:asciiTheme="minorHAnsi" w:hAnsiTheme="minorHAnsi" w:cstheme="minorHAnsi"/>
+                <w:sz w:val="22"/>
+                <w:szCs w:val="22"/>
+              </w:rPr>
+              <w:t>Beschrijving:</w:t>
+            </w:r>
+          </w:p>
+        </w:tc>
+        <w:tc>
+          <w:tcPr>
+            <w:tcW w:w="7173" w:type="dxa"/>
+            <w:tcBorders>
+              <w:top w:val="single" w:sz="4" w:space="0" w:color="8EAADB" w:themeColor="accent1" w:themeTint="99"/>
+              <w:left w:val="single" w:sz="4" w:space="0" w:color="8EAADB" w:themeColor="accent1" w:themeTint="99"/>
+              <w:bottom w:val="single" w:sz="4" w:space="0" w:color="8EAADB" w:themeColor="accent1" w:themeTint="99"/>
+              <w:right w:val="single" w:sz="4" w:space="0" w:color="8EAADB" w:themeColor="accent1" w:themeTint="99"/>
+            </w:tcBorders>
+            <w:hideMark/>
+          </w:tcPr>
+          <w:p>
+            <w:pPr>
+              <w:pStyle w:val="Kop7"/>
+              <w:outlineLvl w:val="6"/>
+              <w:cnfStyle w:val="000000000000" w:firstRow="0" w:lastRow="0" w:firstColumn="0" w:lastColumn="0" w:oddVBand="0" w:evenVBand="0" w:oddHBand="0" w:evenHBand="0" w:firstRowFirstColumn="0" w:firstRowLastColumn="0" w:lastRowFirstColumn="0" w:lastRowLastColumn="0"/>
+              <w:rPr>
+                <w:rFonts w:asciiTheme="minorHAnsi" w:hAnsiTheme="minorHAnsi" w:cstheme="minorHAnsi"/>
+                <w:sz w:val="22"/>
+                <w:szCs w:val="22"/>
+              </w:rPr>
+            </w:pPr>
+            <w:r>
+              <w:rPr>
+                <w:rFonts w:asciiTheme="minorHAnsi" w:hAnsiTheme="minorHAnsi" w:cstheme="minorHAnsi"/>
+                <w:sz w:val="22"/>
+                <w:szCs w:val="22"/>
+              </w:rPr>
+              <w:t xml:space="preserve">[1] </w:t>
+            </w:r>
+            <w:r>
+              <w:rPr>
+                <w:rFonts w:asciiTheme="minorHAnsi" w:hAnsiTheme="minorHAnsi" w:cstheme="minorHAnsi"/>
+                <w:sz w:val="22"/>
+                <w:szCs w:val="22"/>
+              </w:rPr>
+              <w:t>Actor navigeert naar “</w:t>
+            </w:r>
+            <w:r>
+              <w:rPr>
+                <w:rFonts w:asciiTheme="minorHAnsi" w:hAnsiTheme="minorHAnsi" w:cstheme="minorHAnsi"/>
+                <w:sz w:val="22"/>
+                <w:szCs w:val="22"/>
+              </w:rPr>
+              <w:t>Partij aanpassen</w:t>
+            </w:r>
+            <w:r>
+              <w:rPr>
+                <w:rFonts w:asciiTheme="minorHAnsi" w:hAnsiTheme="minorHAnsi" w:cstheme="minorHAnsi"/>
+                <w:sz w:val="22"/>
+                <w:szCs w:val="22"/>
+              </w:rPr>
+              <w:t>”</w:t>
+            </w:r>
+            <w:r>
+              <w:rPr>
+                <w:rFonts w:asciiTheme="minorHAnsi" w:hAnsiTheme="minorHAnsi" w:cstheme="minorHAnsi"/>
+                <w:sz w:val="22"/>
+                <w:szCs w:val="22"/>
+              </w:rPr>
+              <w:br/>
+              <w:t>[2] Actor verandert</w:t>
+            </w:r>
+            <w:r>
+              <w:rPr>
+                <w:rFonts w:asciiTheme="minorHAnsi" w:hAnsiTheme="minorHAnsi" w:cstheme="minorHAnsi"/>
+                <w:sz w:val="22"/>
+                <w:szCs w:val="22"/>
+              </w:rPr>
+              <w:t xml:space="preserve"> </w:t>
+            </w:r>
+            <w:r>
+              <w:rPr>
+                <w:rFonts w:asciiTheme="minorHAnsi" w:hAnsiTheme="minorHAnsi" w:cstheme="minorHAnsi"/>
+                <w:sz w:val="22"/>
+                <w:szCs w:val="22"/>
+              </w:rPr>
+              <w:t xml:space="preserve">de </w:t>
+            </w:r>
+            <w:r>
+              <w:rPr>
+                <w:rFonts w:asciiTheme="minorHAnsi" w:hAnsiTheme="minorHAnsi" w:cstheme="minorHAnsi"/>
+                <w:sz w:val="22"/>
+                <w:szCs w:val="22"/>
+              </w:rPr>
+              <w:t>ge</w:t>
+            </w:r>
+            <w:r>
+              <w:rPr>
+                <w:rFonts w:asciiTheme="minorHAnsi" w:hAnsiTheme="minorHAnsi" w:cstheme="minorHAnsi"/>
+                <w:sz w:val="22"/>
+                <w:szCs w:val="22"/>
+              </w:rPr>
+              <w:t>gevens van de partij</w:t>
+            </w:r>
+            <w:r>
+              <w:rPr>
+                <w:rFonts w:asciiTheme="minorHAnsi" w:hAnsiTheme="minorHAnsi" w:cstheme="minorHAnsi"/>
+                <w:sz w:val="22"/>
+                <w:szCs w:val="22"/>
+              </w:rPr>
+              <w:t>.</w:t>
+            </w:r>
+            <w:r>
+              <w:rPr>
+                <w:rFonts w:asciiTheme="minorHAnsi" w:hAnsiTheme="minorHAnsi" w:cstheme="minorHAnsi"/>
+                <w:sz w:val="22"/>
+                <w:szCs w:val="22"/>
+              </w:rPr>
+              <w:br/>
+              <w:t xml:space="preserve">[3] Actor bevestigt de </w:t>
+            </w:r>
+            <w:r>
+              <w:rPr>
+                <w:rFonts w:asciiTheme="minorHAnsi" w:hAnsiTheme="minorHAnsi" w:cstheme="minorHAnsi"/>
+                <w:sz w:val="22"/>
+                <w:szCs w:val="22"/>
+              </w:rPr>
+              <w:t>aangepaste</w:t>
+            </w:r>
+            <w:r>
+              <w:rPr>
+                <w:rFonts w:asciiTheme="minorHAnsi" w:hAnsiTheme="minorHAnsi" w:cstheme="minorHAnsi"/>
+                <w:sz w:val="22"/>
+                <w:szCs w:val="22"/>
+              </w:rPr>
+              <w:t xml:space="preserve"> partij. [1]</w:t>
+            </w:r>
+          </w:p>
+        </w:tc>
+      </w:tr>
+      <w:tr>
+        <w:trPr>
+          <w:cnfStyle w:val="000000100000" w:firstRow="0" w:lastRow="0" w:firstColumn="0" w:lastColumn="0" w:oddVBand="0" w:evenVBand="0" w:oddHBand="1" w:evenHBand="0" w:firstRowFirstColumn="0" w:firstRowLastColumn="0" w:lastRowFirstColumn="0" w:lastRowLastColumn="0"/>
+        </w:trPr>
+        <w:tc>
+          <w:tcPr>
+            <w:cnfStyle w:val="001000000000" w:firstRow="0" w:lastRow="0" w:firstColumn="1" w:lastColumn="0" w:oddVBand="0" w:evenVBand="0" w:oddHBand="0" w:evenHBand="0" w:firstRowFirstColumn="0" w:firstRowLastColumn="0" w:lastRowFirstColumn="0" w:lastRowLastColumn="0"/>
+            <w:tcW w:w="1843" w:type="dxa"/>
+            <w:tcBorders>
+              <w:right w:val="single" w:sz="4" w:space="0" w:color="8EAADB" w:themeColor="accent1" w:themeTint="99"/>
+            </w:tcBorders>
+            <w:hideMark/>
+          </w:tcPr>
+          <w:p>
+            <w:pPr>
+              <w:pStyle w:val="Kop7"/>
+              <w:outlineLvl w:val="6"/>
+              <w:rPr>
+                <w:rFonts w:asciiTheme="minorHAnsi" w:hAnsiTheme="minorHAnsi" w:cstheme="minorHAnsi"/>
+                <w:sz w:val="22"/>
+                <w:szCs w:val="22"/>
+              </w:rPr>
+            </w:pPr>
+            <w:r>
+              <w:rPr>
+                <w:rFonts w:asciiTheme="minorHAnsi" w:hAnsiTheme="minorHAnsi" w:cstheme="minorHAnsi"/>
+                <w:sz w:val="22"/>
+                <w:szCs w:val="22"/>
+              </w:rPr>
+              <w:t>Uitzonderingen:</w:t>
+            </w:r>
+          </w:p>
+        </w:tc>
+        <w:tc>
+          <w:tcPr>
+            <w:tcW w:w="7173" w:type="dxa"/>
+            <w:tcBorders>
+              <w:top w:val="single" w:sz="4" w:space="0" w:color="8EAADB" w:themeColor="accent1" w:themeTint="99"/>
+              <w:left w:val="single" w:sz="4" w:space="0" w:color="8EAADB" w:themeColor="accent1" w:themeTint="99"/>
+              <w:bottom w:val="single" w:sz="4" w:space="0" w:color="8EAADB" w:themeColor="accent1" w:themeTint="99"/>
+              <w:right w:val="single" w:sz="4" w:space="0" w:color="8EAADB" w:themeColor="accent1" w:themeTint="99"/>
+            </w:tcBorders>
+            <w:hideMark/>
+          </w:tcPr>
+          <w:p>
+            <w:pPr>
+              <w:pStyle w:val="Kop7"/>
+              <w:outlineLvl w:val="6"/>
+              <w:cnfStyle w:val="000000100000" w:firstRow="0" w:lastRow="0" w:firstColumn="0" w:lastColumn="0" w:oddVBand="0" w:evenVBand="0" w:oddHBand="1" w:evenHBand="0" w:firstRowFirstColumn="0" w:firstRowLastColumn="0" w:lastRowFirstColumn="0" w:lastRowLastColumn="0"/>
+              <w:rPr>
+                <w:rFonts w:asciiTheme="minorHAnsi" w:hAnsiTheme="minorHAnsi" w:cstheme="minorHAnsi"/>
+                <w:sz w:val="22"/>
+                <w:szCs w:val="22"/>
+              </w:rPr>
+            </w:pPr>
+            <w:r>
+              <w:rPr>
+                <w:rFonts w:asciiTheme="minorHAnsi" w:hAnsiTheme="minorHAnsi" w:cstheme="minorHAnsi"/>
+                <w:sz w:val="22"/>
+                <w:szCs w:val="22"/>
+              </w:rPr>
+              <w:t xml:space="preserve">[1] Actor heeft </w:t>
+            </w:r>
+            <w:r>
+              <w:rPr>
+                <w:rFonts w:asciiTheme="minorHAnsi" w:hAnsiTheme="minorHAnsi" w:cstheme="minorHAnsi"/>
+                <w:sz w:val="22"/>
+                <w:szCs w:val="22"/>
+              </w:rPr>
+              <w:t>onjuiste gegevens ingevuld.</w:t>
+            </w:r>
+          </w:p>
+        </w:tc>
+      </w:tr>
+      <w:tr>
+        <w:trPr>
+          <w:trHeight w:val="70"/>
+        </w:trPr>
+        <w:tc>
+          <w:tcPr>
+            <w:cnfStyle w:val="001000000000" w:firstRow="0" w:lastRow="0" w:firstColumn="1" w:lastColumn="0" w:oddVBand="0" w:evenVBand="0" w:oddHBand="0" w:evenHBand="0" w:firstRowFirstColumn="0" w:firstRowLastColumn="0" w:lastRowFirstColumn="0" w:lastRowLastColumn="0"/>
+            <w:tcW w:w="1843" w:type="dxa"/>
+            <w:tcBorders>
+              <w:right w:val="single" w:sz="4" w:space="0" w:color="8EAADB" w:themeColor="accent1" w:themeTint="99"/>
+            </w:tcBorders>
+            <w:hideMark/>
+          </w:tcPr>
+          <w:p>
+            <w:pPr>
+              <w:pStyle w:val="Kop7"/>
+              <w:outlineLvl w:val="6"/>
+              <w:rPr>
+                <w:rFonts w:asciiTheme="minorHAnsi" w:hAnsiTheme="minorHAnsi" w:cstheme="minorHAnsi"/>
+                <w:sz w:val="22"/>
+                <w:szCs w:val="22"/>
+              </w:rPr>
+            </w:pPr>
+            <w:r>
+              <w:rPr>
+                <w:rFonts w:asciiTheme="minorHAnsi" w:hAnsiTheme="minorHAnsi" w:cstheme="minorHAnsi"/>
+                <w:sz w:val="22"/>
+                <w:szCs w:val="22"/>
+              </w:rPr>
+              <w:t>Resultaat:</w:t>
+            </w:r>
+          </w:p>
+        </w:tc>
+        <w:tc>
+          <w:tcPr>
+            <w:tcW w:w="7173" w:type="dxa"/>
+            <w:tcBorders>
+              <w:top w:val="single" w:sz="4" w:space="0" w:color="8EAADB" w:themeColor="accent1" w:themeTint="99"/>
+              <w:left w:val="single" w:sz="4" w:space="0" w:color="8EAADB" w:themeColor="accent1" w:themeTint="99"/>
+              <w:bottom w:val="single" w:sz="4" w:space="0" w:color="8EAADB" w:themeColor="accent1" w:themeTint="99"/>
+              <w:right w:val="single" w:sz="4" w:space="0" w:color="8EAADB" w:themeColor="accent1" w:themeTint="99"/>
+            </w:tcBorders>
+            <w:hideMark/>
+          </w:tcPr>
+          <w:p>
+            <w:pPr>
+              <w:pStyle w:val="Kop7"/>
+              <w:outlineLvl w:val="6"/>
+              <w:cnfStyle w:val="000000000000" w:firstRow="0" w:lastRow="0" w:firstColumn="0" w:lastColumn="0" w:oddVBand="0" w:evenVBand="0" w:oddHBand="0" w:evenHBand="0" w:firstRowFirstColumn="0" w:firstRowLastColumn="0" w:lastRowFirstColumn="0" w:lastRowLastColumn="0"/>
+              <w:rPr>
+                <w:rFonts w:asciiTheme="minorHAnsi" w:hAnsiTheme="minorHAnsi" w:cstheme="minorHAnsi"/>
+                <w:sz w:val="22"/>
+                <w:szCs w:val="22"/>
+              </w:rPr>
+            </w:pPr>
+            <w:r>
+              <w:rPr>
+                <w:rFonts w:asciiTheme="minorHAnsi" w:hAnsiTheme="minorHAnsi" w:cstheme="minorHAnsi"/>
+                <w:sz w:val="22"/>
+                <w:szCs w:val="22"/>
+              </w:rPr>
+              <w:t>De act</w:t>
+            </w:r>
+            <w:r>
+              <w:rPr>
+                <w:rFonts w:asciiTheme="minorHAnsi" w:hAnsiTheme="minorHAnsi" w:cstheme="minorHAnsi"/>
+                <w:sz w:val="22"/>
+                <w:szCs w:val="22"/>
+              </w:rPr>
+              <w:t xml:space="preserve">or heeft een </w:t>
+            </w:r>
+            <w:r>
+              <w:rPr>
+                <w:rFonts w:asciiTheme="minorHAnsi" w:hAnsiTheme="minorHAnsi" w:cstheme="minorHAnsi"/>
+                <w:sz w:val="22"/>
+                <w:szCs w:val="22"/>
+              </w:rPr>
+              <w:t>partij aangepast.</w:t>
+            </w:r>
+          </w:p>
+        </w:tc>
+      </w:tr>
+    </w:tbl>
+    <w:p>
+      <w:pPr>
+        <w:rPr>
+          <w:lang w:val="nl-NL"/>
+        </w:rPr>
+      </w:pPr>
+    </w:p>
+    <w:tbl>
+      <w:tblPr>
+        <w:tblStyle w:val="Rastertabel3-Accent1"/>
+        <w:tblW w:w="0" w:type="auto"/>
+        <w:tblLook w:val="04A0" w:firstRow="1" w:lastRow="0" w:firstColumn="1" w:lastColumn="0" w:noHBand="0" w:noVBand="1"/>
+      </w:tblPr>
+      <w:tblGrid>
+        <w:gridCol w:w="1843"/>
+        <w:gridCol w:w="7173"/>
+      </w:tblGrid>
+      <w:tr>
+        <w:trPr>
+          <w:cnfStyle w:val="100000000000" w:firstRow="1" w:lastRow="0" w:firstColumn="0" w:lastColumn="0" w:oddVBand="0" w:evenVBand="0" w:oddHBand="0" w:evenHBand="0" w:firstRowFirstColumn="0" w:firstRowLastColumn="0" w:lastRowFirstColumn="0" w:lastRowLastColumn="0"/>
+        </w:trPr>
+        <w:tc>
+          <w:tcPr>
+            <w:cnfStyle w:val="001000000100" w:firstRow="0" w:lastRow="0" w:firstColumn="1" w:lastColumn="0" w:oddVBand="0" w:evenVBand="0" w:oddHBand="0" w:evenHBand="0" w:firstRowFirstColumn="1" w:firstRowLastColumn="0" w:lastRowFirstColumn="0" w:lastRowLastColumn="0"/>
+            <w:tcW w:w="1843" w:type="dxa"/>
+            <w:hideMark/>
+          </w:tcPr>
+          <w:p>
+            <w:pPr>
+              <w:pStyle w:val="Kop7"/>
+              <w:outlineLvl w:val="6"/>
+              <w:rPr>
+                <w:rFonts w:asciiTheme="minorHAnsi" w:hAnsiTheme="minorHAnsi" w:cstheme="minorHAnsi"/>
+                <w:sz w:val="22"/>
+                <w:szCs w:val="22"/>
+              </w:rPr>
+            </w:pPr>
+            <w:bookmarkStart w:id="3" w:name="_Toc485649252"/>
+            <w:r>
+              <w:rPr>
+                <w:rFonts w:asciiTheme="minorHAnsi" w:hAnsiTheme="minorHAnsi" w:cstheme="minorHAnsi"/>
+                <w:sz w:val="22"/>
+                <w:szCs w:val="22"/>
+              </w:rPr>
+              <w:br w:type="page"/>
+              <w:t>Naam Usecase:</w:t>
+            </w:r>
+          </w:p>
+        </w:tc>
+        <w:tc>
+          <w:tcPr>
+            <w:tcW w:w="7173" w:type="dxa"/>
+            <w:tcBorders>
+              <w:bottom w:val="single" w:sz="4" w:space="0" w:color="8EAADB" w:themeColor="accent1" w:themeTint="99"/>
+            </w:tcBorders>
+            <w:hideMark/>
+          </w:tcPr>
+          <w:p>
+            <w:pPr>
+              <w:pStyle w:val="Kop7"/>
+              <w:outlineLvl w:val="6"/>
+              <w:cnfStyle w:val="100000000000" w:firstRow="1" w:lastRow="0" w:firstColumn="0" w:lastColumn="0" w:oddVBand="0" w:evenVBand="0" w:oddHBand="0" w:evenHBand="0" w:firstRowFirstColumn="0" w:firstRowLastColumn="0" w:lastRowFirstColumn="0" w:lastRowLastColumn="0"/>
+              <w:rPr>
+                <w:rFonts w:asciiTheme="minorHAnsi" w:hAnsiTheme="minorHAnsi" w:cstheme="minorHAnsi"/>
+                <w:sz w:val="22"/>
+                <w:szCs w:val="22"/>
+              </w:rPr>
+            </w:pPr>
+            <w:r>
+              <w:rPr>
+                <w:rFonts w:asciiTheme="minorHAnsi" w:hAnsiTheme="minorHAnsi" w:cstheme="minorHAnsi"/>
+                <w:sz w:val="22"/>
+                <w:szCs w:val="22"/>
+              </w:rPr>
+              <w:t>Coalitie exporteren.</w:t>
+            </w:r>
+          </w:p>
+        </w:tc>
+      </w:tr>
+      <w:tr>
+        <w:trPr>
+          <w:cnfStyle w:val="000000100000" w:firstRow="0" w:lastRow="0" w:firstColumn="0" w:lastColumn="0" w:oddVBand="0" w:evenVBand="0" w:oddHBand="1" w:evenHBand="0" w:firstRowFirstColumn="0" w:firstRowLastColumn="0" w:lastRowFirstColumn="0" w:lastRowLastColumn="0"/>
+        </w:trPr>
+        <w:tc>
+          <w:tcPr>
+            <w:cnfStyle w:val="001000000000" w:firstRow="0" w:lastRow="0" w:firstColumn="1" w:lastColumn="0" w:oddVBand="0" w:evenVBand="0" w:oddHBand="0" w:evenHBand="0" w:firstRowFirstColumn="0" w:firstRowLastColumn="0" w:lastRowFirstColumn="0" w:lastRowLastColumn="0"/>
+            <w:tcW w:w="1843" w:type="dxa"/>
+            <w:tcBorders>
+              <w:right w:val="single" w:sz="4" w:space="0" w:color="8EAADB" w:themeColor="accent1" w:themeTint="99"/>
+            </w:tcBorders>
+            <w:hideMark/>
+          </w:tcPr>
+          <w:p>
+            <w:pPr>
+              <w:pStyle w:val="Kop7"/>
+              <w:outlineLvl w:val="6"/>
+              <w:rPr>
+                <w:rFonts w:asciiTheme="minorHAnsi" w:hAnsiTheme="minorHAnsi" w:cstheme="minorHAnsi"/>
+                <w:sz w:val="22"/>
+                <w:szCs w:val="22"/>
+              </w:rPr>
+            </w:pPr>
+            <w:r>
+              <w:rPr>
+                <w:rFonts w:asciiTheme="minorHAnsi" w:hAnsiTheme="minorHAnsi" w:cstheme="minorHAnsi"/>
+                <w:sz w:val="22"/>
+                <w:szCs w:val="22"/>
+              </w:rPr>
+              <w:t>Samenvatting:</w:t>
+            </w:r>
+          </w:p>
+        </w:tc>
+        <w:tc>
+          <w:tcPr>
+            <w:tcW w:w="7173" w:type="dxa"/>
+            <w:tcBorders>
+              <w:top w:val="single" w:sz="4" w:space="0" w:color="8EAADB" w:themeColor="accent1" w:themeTint="99"/>
+              <w:left w:val="single" w:sz="4" w:space="0" w:color="8EAADB" w:themeColor="accent1" w:themeTint="99"/>
+              <w:bottom w:val="single" w:sz="4" w:space="0" w:color="8EAADB" w:themeColor="accent1" w:themeTint="99"/>
+              <w:right w:val="single" w:sz="4" w:space="0" w:color="8EAADB" w:themeColor="accent1" w:themeTint="99"/>
+            </w:tcBorders>
+            <w:hideMark/>
+          </w:tcPr>
+          <w:p>
+            <w:pPr>
+              <w:pStyle w:val="Kop7"/>
+              <w:outlineLvl w:val="6"/>
+              <w:cnfStyle w:val="000000100000" w:firstRow="0" w:lastRow="0" w:firstColumn="0" w:lastColumn="0" w:oddVBand="0" w:evenVBand="0" w:oddHBand="1" w:evenHBand="0" w:firstRowFirstColumn="0" w:firstRowLastColumn="0" w:lastRowFirstColumn="0" w:lastRowLastColumn="0"/>
+              <w:rPr>
+                <w:rFonts w:asciiTheme="minorHAnsi" w:hAnsiTheme="minorHAnsi" w:cstheme="minorHAnsi"/>
+                <w:sz w:val="22"/>
+                <w:szCs w:val="22"/>
+              </w:rPr>
+            </w:pPr>
+            <w:r>
+              <w:rPr>
+                <w:rFonts w:asciiTheme="minorHAnsi" w:hAnsiTheme="minorHAnsi" w:cstheme="minorHAnsi"/>
+                <w:sz w:val="22"/>
+                <w:szCs w:val="22"/>
+              </w:rPr>
+              <w:t xml:space="preserve">De actor </w:t>
+            </w:r>
+            <w:r>
+              <w:rPr>
+                <w:rFonts w:asciiTheme="minorHAnsi" w:hAnsiTheme="minorHAnsi" w:cstheme="minorHAnsi"/>
+                <w:sz w:val="22"/>
+                <w:szCs w:val="22"/>
+              </w:rPr>
+              <w:t>exporteert een gemaakte coalitie</w:t>
+            </w:r>
+          </w:p>
+        </w:tc>
+      </w:tr>
+      <w:tr>
+        <w:tc>
+          <w:tcPr>
+            <w:cnfStyle w:val="001000000000" w:firstRow="0" w:lastRow="0" w:firstColumn="1" w:lastColumn="0" w:oddVBand="0" w:evenVBand="0" w:oddHBand="0" w:evenHBand="0" w:firstRowFirstColumn="0" w:firstRowLastColumn="0" w:lastRowFirstColumn="0" w:lastRowLastColumn="0"/>
+            <w:tcW w:w="1843" w:type="dxa"/>
+            <w:tcBorders>
+              <w:right w:val="single" w:sz="4" w:space="0" w:color="8EAADB" w:themeColor="accent1" w:themeTint="99"/>
+            </w:tcBorders>
+            <w:hideMark/>
+          </w:tcPr>
+          <w:p>
+            <w:pPr>
+              <w:pStyle w:val="Kop7"/>
+              <w:outlineLvl w:val="6"/>
+              <w:rPr>
+                <w:rFonts w:asciiTheme="minorHAnsi" w:hAnsiTheme="minorHAnsi" w:cstheme="minorHAnsi"/>
+                <w:sz w:val="22"/>
+                <w:szCs w:val="22"/>
+              </w:rPr>
+            </w:pPr>
+            <w:r>
+              <w:rPr>
+                <w:rFonts w:asciiTheme="minorHAnsi" w:hAnsiTheme="minorHAnsi" w:cstheme="minorHAnsi"/>
+                <w:sz w:val="22"/>
+                <w:szCs w:val="22"/>
+              </w:rPr>
+              <w:t>Actoren:</w:t>
+            </w:r>
+          </w:p>
+        </w:tc>
+        <w:tc>
+          <w:tcPr>
+            <w:tcW w:w="7173" w:type="dxa"/>
+            <w:tcBorders>
+              <w:top w:val="single" w:sz="4" w:space="0" w:color="8EAADB" w:themeColor="accent1" w:themeTint="99"/>
+              <w:left w:val="single" w:sz="4" w:space="0" w:color="8EAADB" w:themeColor="accent1" w:themeTint="99"/>
+              <w:bottom w:val="single" w:sz="4" w:space="0" w:color="8EAADB" w:themeColor="accent1" w:themeTint="99"/>
+              <w:right w:val="single" w:sz="4" w:space="0" w:color="8EAADB" w:themeColor="accent1" w:themeTint="99"/>
+            </w:tcBorders>
+            <w:hideMark/>
+          </w:tcPr>
+          <w:p>
+            <w:pPr>
+              <w:pStyle w:val="Kop7"/>
+              <w:outlineLvl w:val="6"/>
+              <w:cnfStyle w:val="000000000000" w:firstRow="0" w:lastRow="0" w:firstColumn="0" w:lastColumn="0" w:oddVBand="0" w:evenVBand="0" w:oddHBand="0" w:evenHBand="0" w:firstRowFirstColumn="0" w:firstRowLastColumn="0" w:lastRowFirstColumn="0" w:lastRowLastColumn="0"/>
+              <w:rPr>
+                <w:rFonts w:asciiTheme="minorHAnsi" w:hAnsiTheme="minorHAnsi" w:cstheme="minorHAnsi"/>
+                <w:sz w:val="22"/>
+                <w:szCs w:val="22"/>
+              </w:rPr>
+            </w:pPr>
+            <w:r>
+              <w:rPr>
+                <w:rFonts w:asciiTheme="minorHAnsi" w:hAnsiTheme="minorHAnsi" w:cstheme="minorHAnsi"/>
+                <w:sz w:val="22"/>
+                <w:szCs w:val="22"/>
+              </w:rPr>
+              <w:t>Gebruiker</w:t>
+            </w:r>
+          </w:p>
+        </w:tc>
+      </w:tr>
+      <w:tr>
+        <w:trPr>
+          <w:cnfStyle w:val="000000100000" w:firstRow="0" w:lastRow="0" w:firstColumn="0" w:lastColumn="0" w:oddVBand="0" w:evenVBand="0" w:oddHBand="1" w:evenHBand="0" w:firstRowFirstColumn="0" w:firstRowLastColumn="0" w:lastRowFirstColumn="0" w:lastRowLastColumn="0"/>
+        </w:trPr>
+        <w:tc>
+          <w:tcPr>
+            <w:cnfStyle w:val="001000000000" w:firstRow="0" w:lastRow="0" w:firstColumn="1" w:lastColumn="0" w:oddVBand="0" w:evenVBand="0" w:oddHBand="0" w:evenHBand="0" w:firstRowFirstColumn="0" w:firstRowLastColumn="0" w:lastRowFirstColumn="0" w:lastRowLastColumn="0"/>
+            <w:tcW w:w="1843" w:type="dxa"/>
+            <w:tcBorders>
+              <w:right w:val="single" w:sz="4" w:space="0" w:color="8EAADB" w:themeColor="accent1" w:themeTint="99"/>
+            </w:tcBorders>
+            <w:hideMark/>
+          </w:tcPr>
+          <w:p>
+            <w:pPr>
+              <w:pStyle w:val="Kop7"/>
+              <w:outlineLvl w:val="6"/>
+              <w:rPr>
+                <w:rFonts w:asciiTheme="minorHAnsi" w:hAnsiTheme="minorHAnsi" w:cstheme="minorHAnsi"/>
+                <w:sz w:val="22"/>
+                <w:szCs w:val="22"/>
+              </w:rPr>
+            </w:pPr>
+            <w:r>
+              <w:rPr>
+                <w:rFonts w:asciiTheme="minorHAnsi" w:hAnsiTheme="minorHAnsi" w:cstheme="minorHAnsi"/>
+                <w:sz w:val="22"/>
+                <w:szCs w:val="22"/>
+              </w:rPr>
+              <w:t>Aannamen:</w:t>
+            </w:r>
+          </w:p>
+        </w:tc>
+        <w:tc>
+          <w:tcPr>
+            <w:tcW w:w="7173" w:type="dxa"/>
+            <w:tcBorders>
+              <w:top w:val="single" w:sz="4" w:space="0" w:color="8EAADB" w:themeColor="accent1" w:themeTint="99"/>
+              <w:left w:val="single" w:sz="4" w:space="0" w:color="8EAADB" w:themeColor="accent1" w:themeTint="99"/>
+              <w:bottom w:val="single" w:sz="4" w:space="0" w:color="8EAADB" w:themeColor="accent1" w:themeTint="99"/>
+              <w:right w:val="single" w:sz="4" w:space="0" w:color="8EAADB" w:themeColor="accent1" w:themeTint="99"/>
+            </w:tcBorders>
+            <w:hideMark/>
+          </w:tcPr>
+          <w:p>
+            <w:pPr>
+              <w:pStyle w:val="Kop7"/>
+              <w:outlineLvl w:val="6"/>
+              <w:cnfStyle w:val="000000100000" w:firstRow="0" w:lastRow="0" w:firstColumn="0" w:lastColumn="0" w:oddVBand="0" w:evenVBand="0" w:oddHBand="1" w:evenHBand="0" w:firstRowFirstColumn="0" w:firstRowLastColumn="0" w:lastRowFirstColumn="0" w:lastRowLastColumn="0"/>
+              <w:rPr>
+                <w:rFonts w:asciiTheme="minorHAnsi" w:hAnsiTheme="minorHAnsi" w:cstheme="minorHAnsi"/>
+                <w:sz w:val="22"/>
+                <w:szCs w:val="22"/>
+              </w:rPr>
+            </w:pPr>
+            <w:r>
+              <w:rPr>
+                <w:rFonts w:asciiTheme="minorHAnsi" w:hAnsiTheme="minorHAnsi" w:cstheme="minorHAnsi"/>
+                <w:sz w:val="22"/>
+                <w:szCs w:val="22"/>
+              </w:rPr>
+              <w:t>De actor</w:t>
+            </w:r>
+            <w:r>
+              <w:rPr>
+                <w:rFonts w:asciiTheme="minorHAnsi" w:hAnsiTheme="minorHAnsi" w:cstheme="minorHAnsi"/>
+                <w:sz w:val="22"/>
+                <w:szCs w:val="22"/>
+              </w:rPr>
+              <w:t xml:space="preserve"> heeft het programma voor zich en bevindt zich in het overzicht.</w:t>
+            </w:r>
+          </w:p>
+        </w:tc>
+      </w:tr>
+      <w:tr>
+        <w:tc>
+          <w:tcPr>
+            <w:cnfStyle w:val="001000000000" w:firstRow="0" w:lastRow="0" w:firstColumn="1" w:lastColumn="0" w:oddVBand="0" w:evenVBand="0" w:oddHBand="0" w:evenHBand="0" w:firstRowFirstColumn="0" w:firstRowLastColumn="0" w:lastRowFirstColumn="0" w:lastRowLastColumn="0"/>
+            <w:tcW w:w="1843" w:type="dxa"/>
+            <w:tcBorders>
+              <w:right w:val="single" w:sz="4" w:space="0" w:color="8EAADB" w:themeColor="accent1" w:themeTint="99"/>
+            </w:tcBorders>
+            <w:hideMark/>
+          </w:tcPr>
+          <w:p>
+            <w:pPr>
+              <w:pStyle w:val="Kop7"/>
+              <w:outlineLvl w:val="6"/>
+              <w:rPr>
+                <w:rFonts w:asciiTheme="minorHAnsi" w:hAnsiTheme="minorHAnsi" w:cstheme="minorHAnsi"/>
+                <w:sz w:val="22"/>
+                <w:szCs w:val="22"/>
+              </w:rPr>
+            </w:pPr>
+            <w:r>
+              <w:rPr>
+                <w:rFonts w:asciiTheme="minorHAnsi" w:hAnsiTheme="minorHAnsi" w:cstheme="minorHAnsi"/>
+                <w:sz w:val="22"/>
+                <w:szCs w:val="22"/>
+              </w:rPr>
+              <w:t>Beschrijving:</w:t>
+            </w:r>
+          </w:p>
+        </w:tc>
+        <w:tc>
+          <w:tcPr>
+            <w:tcW w:w="7173" w:type="dxa"/>
+            <w:tcBorders>
+              <w:top w:val="single" w:sz="4" w:space="0" w:color="8EAADB" w:themeColor="accent1" w:themeTint="99"/>
+              <w:left w:val="single" w:sz="4" w:space="0" w:color="8EAADB" w:themeColor="accent1" w:themeTint="99"/>
+              <w:bottom w:val="single" w:sz="4" w:space="0" w:color="8EAADB" w:themeColor="accent1" w:themeTint="99"/>
+              <w:right w:val="single" w:sz="4" w:space="0" w:color="8EAADB" w:themeColor="accent1" w:themeTint="99"/>
+            </w:tcBorders>
+            <w:hideMark/>
+          </w:tcPr>
+          <w:p>
+            <w:pPr>
+              <w:pStyle w:val="Kop7"/>
+              <w:outlineLvl w:val="6"/>
+              <w:cnfStyle w:val="000000000000" w:firstRow="0" w:lastRow="0" w:firstColumn="0" w:lastColumn="0" w:oddVBand="0" w:evenVBand="0" w:oddHBand="0" w:evenHBand="0" w:firstRowFirstColumn="0" w:firstRowLastColumn="0" w:lastRowFirstColumn="0" w:lastRowLastColumn="0"/>
+              <w:rPr>
+                <w:rFonts w:asciiTheme="minorHAnsi" w:hAnsiTheme="minorHAnsi" w:cstheme="minorHAnsi"/>
+                <w:sz w:val="22"/>
+                <w:szCs w:val="22"/>
+              </w:rPr>
+            </w:pPr>
+            <w:r>
+              <w:rPr>
+                <w:rFonts w:asciiTheme="minorHAnsi" w:hAnsiTheme="minorHAnsi" w:cstheme="minorHAnsi"/>
+                <w:sz w:val="22"/>
+                <w:szCs w:val="22"/>
+              </w:rPr>
+              <w:t xml:space="preserve">[1] </w:t>
+            </w:r>
+            <w:r>
+              <w:rPr>
+                <w:rFonts w:asciiTheme="minorHAnsi" w:hAnsiTheme="minorHAnsi" w:cstheme="minorHAnsi"/>
+                <w:sz w:val="22"/>
+                <w:szCs w:val="22"/>
+              </w:rPr>
+              <w:t>Actor navigeert naar “</w:t>
+            </w:r>
+            <w:r>
+              <w:rPr>
+                <w:rFonts w:asciiTheme="minorHAnsi" w:hAnsiTheme="minorHAnsi" w:cstheme="minorHAnsi"/>
+                <w:sz w:val="22"/>
+                <w:szCs w:val="22"/>
+              </w:rPr>
+              <w:t>Exporteren</w:t>
+            </w:r>
+            <w:r>
+              <w:rPr>
+                <w:rFonts w:asciiTheme="minorHAnsi" w:hAnsiTheme="minorHAnsi" w:cstheme="minorHAnsi"/>
+                <w:sz w:val="22"/>
+                <w:szCs w:val="22"/>
+              </w:rPr>
+              <w:t>”</w:t>
+            </w:r>
+            <w:r>
+              <w:rPr>
+                <w:rFonts w:asciiTheme="minorHAnsi" w:hAnsiTheme="minorHAnsi" w:cstheme="minorHAnsi"/>
+                <w:sz w:val="22"/>
+                <w:szCs w:val="22"/>
+              </w:rPr>
+              <w:br/>
+              <w:t>[2] Systeem geeft voorbeeld output.</w:t>
+            </w:r>
+            <w:r>
+              <w:rPr>
+                <w:rFonts w:asciiTheme="minorHAnsi" w:hAnsiTheme="minorHAnsi" w:cstheme="minorHAnsi"/>
+                <w:sz w:val="22"/>
+                <w:szCs w:val="22"/>
+              </w:rPr>
+              <w:br/>
+              <w:t xml:space="preserve">[3] Actor bevestigt de </w:t>
+            </w:r>
+            <w:r>
+              <w:rPr>
+                <w:rFonts w:asciiTheme="minorHAnsi" w:hAnsiTheme="minorHAnsi" w:cstheme="minorHAnsi"/>
+                <w:sz w:val="22"/>
+                <w:szCs w:val="22"/>
+              </w:rPr>
+              <w:t>export.</w:t>
+            </w:r>
+          </w:p>
+        </w:tc>
+      </w:tr>
+      <w:tr>
+        <w:trPr>
+          <w:cnfStyle w:val="000000100000" w:firstRow="0" w:lastRow="0" w:firstColumn="0" w:lastColumn="0" w:oddVBand="0" w:evenVBand="0" w:oddHBand="1" w:evenHBand="0" w:firstRowFirstColumn="0" w:firstRowLastColumn="0" w:lastRowFirstColumn="0" w:lastRowLastColumn="0"/>
+        </w:trPr>
+        <w:tc>
+          <w:tcPr>
+            <w:cnfStyle w:val="001000000000" w:firstRow="0" w:lastRow="0" w:firstColumn="1" w:lastColumn="0" w:oddVBand="0" w:evenVBand="0" w:oddHBand="0" w:evenHBand="0" w:firstRowFirstColumn="0" w:firstRowLastColumn="0" w:lastRowFirstColumn="0" w:lastRowLastColumn="0"/>
+            <w:tcW w:w="1843" w:type="dxa"/>
+            <w:tcBorders>
+              <w:right w:val="single" w:sz="4" w:space="0" w:color="8EAADB" w:themeColor="accent1" w:themeTint="99"/>
+            </w:tcBorders>
+            <w:hideMark/>
+          </w:tcPr>
+          <w:p>
+            <w:pPr>
+              <w:pStyle w:val="Kop7"/>
+              <w:outlineLvl w:val="6"/>
+              <w:rPr>
+                <w:rFonts w:asciiTheme="minorHAnsi" w:hAnsiTheme="minorHAnsi" w:cstheme="minorHAnsi"/>
+                <w:sz w:val="22"/>
+                <w:szCs w:val="22"/>
+              </w:rPr>
+            </w:pPr>
+            <w:r>
+              <w:rPr>
+                <w:rFonts w:asciiTheme="minorHAnsi" w:hAnsiTheme="minorHAnsi" w:cstheme="minorHAnsi"/>
+                <w:sz w:val="22"/>
+                <w:szCs w:val="22"/>
+              </w:rPr>
+              <w:t>Uitzonderingen:</w:t>
+            </w:r>
+          </w:p>
+        </w:tc>
+        <w:tc>
+          <w:tcPr>
+            <w:tcW w:w="7173" w:type="dxa"/>
+            <w:tcBorders>
+              <w:top w:val="single" w:sz="4" w:space="0" w:color="8EAADB" w:themeColor="accent1" w:themeTint="99"/>
+              <w:left w:val="single" w:sz="4" w:space="0" w:color="8EAADB" w:themeColor="accent1" w:themeTint="99"/>
+              <w:bottom w:val="single" w:sz="4" w:space="0" w:color="8EAADB" w:themeColor="accent1" w:themeTint="99"/>
+              <w:right w:val="single" w:sz="4" w:space="0" w:color="8EAADB" w:themeColor="accent1" w:themeTint="99"/>
+            </w:tcBorders>
+            <w:hideMark/>
+          </w:tcPr>
+          <w:p>
+            <w:pPr>
+              <w:pStyle w:val="Kop7"/>
+              <w:outlineLvl w:val="6"/>
+              <w:cnfStyle w:val="000000100000" w:firstRow="0" w:lastRow="0" w:firstColumn="0" w:lastColumn="0" w:oddVBand="0" w:evenVBand="0" w:oddHBand="1" w:evenHBand="0" w:firstRowFirstColumn="0" w:firstRowLastColumn="0" w:lastRowFirstColumn="0" w:lastRowLastColumn="0"/>
+              <w:rPr>
+                <w:rFonts w:asciiTheme="minorHAnsi" w:hAnsiTheme="minorHAnsi" w:cstheme="minorHAnsi"/>
+                <w:sz w:val="22"/>
+                <w:szCs w:val="22"/>
+              </w:rPr>
+            </w:pPr>
+          </w:p>
+        </w:tc>
+      </w:tr>
+      <w:tr>
+        <w:trPr>
+          <w:trHeight w:val="70"/>
+        </w:trPr>
+        <w:tc>
+          <w:tcPr>
+            <w:cnfStyle w:val="001000000000" w:firstRow="0" w:lastRow="0" w:firstColumn="1" w:lastColumn="0" w:oddVBand="0" w:evenVBand="0" w:oddHBand="0" w:evenHBand="0" w:firstRowFirstColumn="0" w:firstRowLastColumn="0" w:lastRowFirstColumn="0" w:lastRowLastColumn="0"/>
+            <w:tcW w:w="1843" w:type="dxa"/>
+            <w:tcBorders>
+              <w:right w:val="single" w:sz="4" w:space="0" w:color="8EAADB" w:themeColor="accent1" w:themeTint="99"/>
+            </w:tcBorders>
+            <w:hideMark/>
+          </w:tcPr>
+          <w:p>
+            <w:pPr>
+              <w:pStyle w:val="Kop7"/>
+              <w:outlineLvl w:val="6"/>
+              <w:rPr>
+                <w:rFonts w:asciiTheme="minorHAnsi" w:hAnsiTheme="minorHAnsi" w:cstheme="minorHAnsi"/>
+                <w:sz w:val="22"/>
+                <w:szCs w:val="22"/>
+              </w:rPr>
+            </w:pPr>
+            <w:r>
+              <w:rPr>
+                <w:rFonts w:asciiTheme="minorHAnsi" w:hAnsiTheme="minorHAnsi" w:cstheme="minorHAnsi"/>
+                <w:sz w:val="22"/>
+                <w:szCs w:val="22"/>
+              </w:rPr>
+              <w:t>Resultaat:</w:t>
+            </w:r>
+          </w:p>
+        </w:tc>
+        <w:tc>
+          <w:tcPr>
+            <w:tcW w:w="7173" w:type="dxa"/>
+            <w:tcBorders>
+              <w:top w:val="single" w:sz="4" w:space="0" w:color="8EAADB" w:themeColor="accent1" w:themeTint="99"/>
+              <w:left w:val="single" w:sz="4" w:space="0" w:color="8EAADB" w:themeColor="accent1" w:themeTint="99"/>
+              <w:bottom w:val="single" w:sz="4" w:space="0" w:color="8EAADB" w:themeColor="accent1" w:themeTint="99"/>
+              <w:right w:val="single" w:sz="4" w:space="0" w:color="8EAADB" w:themeColor="accent1" w:themeTint="99"/>
+            </w:tcBorders>
+            <w:hideMark/>
+          </w:tcPr>
+          <w:p>
+            <w:pPr>
+              <w:pStyle w:val="Kop7"/>
+              <w:outlineLvl w:val="6"/>
+              <w:cnfStyle w:val="000000000000" w:firstRow="0" w:lastRow="0" w:firstColumn="0" w:lastColumn="0" w:oddVBand="0" w:evenVBand="0" w:oddHBand="0" w:evenHBand="0" w:firstRowFirstColumn="0" w:firstRowLastColumn="0" w:lastRowFirstColumn="0" w:lastRowLastColumn="0"/>
+              <w:rPr>
+                <w:rFonts w:asciiTheme="minorHAnsi" w:hAnsiTheme="minorHAnsi" w:cstheme="minorHAnsi"/>
+                <w:sz w:val="22"/>
+                <w:szCs w:val="22"/>
+              </w:rPr>
+            </w:pPr>
+            <w:r>
+              <w:rPr>
+                <w:rFonts w:asciiTheme="minorHAnsi" w:hAnsiTheme="minorHAnsi" w:cstheme="minorHAnsi"/>
+                <w:sz w:val="22"/>
+                <w:szCs w:val="22"/>
+              </w:rPr>
+              <w:t>De act</w:t>
+            </w:r>
+            <w:r>
+              <w:rPr>
+                <w:rFonts w:asciiTheme="minorHAnsi" w:hAnsiTheme="minorHAnsi" w:cstheme="minorHAnsi"/>
+                <w:sz w:val="22"/>
+                <w:szCs w:val="22"/>
+              </w:rPr>
+              <w:t xml:space="preserve">or heeft </w:t>
+            </w:r>
+            <w:r>
+              <w:rPr>
+                <w:rFonts w:asciiTheme="minorHAnsi" w:hAnsiTheme="minorHAnsi" w:cstheme="minorHAnsi"/>
+                <w:sz w:val="22"/>
+                <w:szCs w:val="22"/>
+              </w:rPr>
+              <w:t>coalitie geëxporteerd.</w:t>
+            </w:r>
+          </w:p>
+        </w:tc>
+      </w:tr>
+    </w:tbl>
+    <w:p>
+      <w:pPr>
+        <w:rPr>
+          <w:lang w:val="nl-NL"/>
+        </w:rPr>
+      </w:pPr>
+    </w:p>
     <w:p>
       <w:pPr>
         <w:rPr>
@@ -5107,6 +6223,89 @@
         <w:rPr>
           <w:lang w:val="nl-NL"/>
         </w:rPr>
+      </w:pPr>
+      <w:r>
+        <w:rPr>
+          <w:lang w:val="nl-NL"/>
+        </w:rPr>
+        <w:lastRenderedPageBreak/>
+        <w:t>Scenario</w:t>
+      </w:r>
+    </w:p>
+    <w:p>
+      <w:pPr>
+        <w:rPr>
+          <w:lang w:val="nl-NL"/>
+        </w:rPr>
+      </w:pPr>
+      <w:r>
+        <w:rPr>
+          <w:lang w:val="nl-NL"/>
+        </w:rPr>
+        <w:t>Tjeenk wil graag een nieuwe coalitie vormen, maar hij vindt het lastig om te bepalen</w:t>
+      </w:r>
+      <w:r>
+        <w:rPr>
+          <w:lang w:val="nl-NL"/>
+        </w:rPr>
+        <w:t xml:space="preserve"> welke partijen een goede combinatie kunnen vormen. Wat nog veel vervelender is, is het feit dat hij niet een makkelijk overzicht heeft van partijen met het aantal zetels </w:t>
+      </w:r>
+      <w:r>
+        <w:rPr>
+          <w:lang w:val="nl-NL"/>
+        </w:rPr>
+        <w:t xml:space="preserve">per partij. Tjeenk wil snel en makkelijk een hoeveelheid </w:t>
+      </w:r>
+      <w:r>
+        <w:rPr>
+          <w:lang w:val="nl-NL"/>
+        </w:rPr>
+        <w:t xml:space="preserve">zetels </w:t>
+      </w:r>
+      <w:r>
+        <w:rPr>
+          <w:lang w:val="nl-NL"/>
+        </w:rPr>
+        <w:t xml:space="preserve">te zien krijgen bij </w:t>
+      </w:r>
+      <w:r>
+        <w:rPr>
+          <w:lang w:val="nl-NL"/>
+        </w:rPr>
+        <w:t>een bepaalde partij combinatie</w:t>
+      </w:r>
+      <w:r>
+        <w:rPr>
+          <w:lang w:val="nl-NL"/>
+        </w:rPr>
+        <w:t xml:space="preserve">. </w:t>
+      </w:r>
+      <w:r>
+        <w:rPr>
+          <w:lang w:val="nl-NL"/>
+        </w:rPr>
+        <w:t xml:space="preserve">Hij wil graag een duidelijk overzicht hebben van alle partijen en hun zetels, zodat hij deze kan selecteren. </w:t>
+      </w:r>
+    </w:p>
+    <w:p>
+      <w:pPr>
+        <w:rPr>
+          <w:lang w:val="nl-NL"/>
+        </w:rPr>
+      </w:pPr>
+      <w:r>
+        <w:rPr>
+          <w:lang w:val="nl-NL"/>
+        </w:rPr>
+        <w:t>Na dat hij de coalitie bepaald heeft wil hij graag een vlug printje doorsturen naar de koning. Hiervoor klikt hij op de exporteren knop die hem vervolgens een bestandje geeft met de gemaakte coalitie.</w:t>
+      </w:r>
+    </w:p>
+    <w:bookmarkEnd w:id="3"/>
+    <w:p>
+      <w:pPr>
+        <w:rPr>
+          <w:lang w:val="nl-NL"/>
+        </w:rPr>
         <w:sectPr>
           <w:pgSz w:w="12240" w:h="15840"/>
           <w:pgMar w:top="1440" w:right="1440" w:bottom="1440" w:left="1440" w:header="720" w:footer="720" w:gutter="0"/>
@@ -5114,21 +6313,6 @@
           <w:docGrid w:linePitch="360"/>
         </w:sectPr>
       </w:pPr>
-      <w:bookmarkStart w:id="4" w:name="_Toc485649252"/>
-      <w:r>
-        <w:rPr>
-          <w:lang w:val="nl-NL"/>
-        </w:rPr>
-        <w:lastRenderedPageBreak/>
-        <w:t>Scenario’s</w:t>
-      </w:r>
-      <w:bookmarkEnd w:id="4"/>
-      <w:r>
-        <w:rPr>
-          <w:lang w:val="nl-NL"/>
-        </w:rPr>
-        <w:br/>
-      </w:r>
     </w:p>
     <w:p>
       <w:pPr>
@@ -5138,49 +6322,25 @@
           <w:lang w:val="nl-NL"/>
         </w:rPr>
       </w:pPr>
-      <w:bookmarkStart w:id="5" w:name="_Toc485649253"/>
+      <w:bookmarkStart w:id="4" w:name="_Toc485649253"/>
       <w:r>
         <w:rPr>
-          <w:lang w:val="nl-NL"/>
+          <w:noProof/>
         </w:rPr>
         <w:lastRenderedPageBreak/>
-        <w:t>EER-Model</w:t>
-      </w:r>
-      <w:bookmarkEnd w:id="5"/>
-    </w:p>
-    <w:p>
-      <w:pPr>
-        <w:rPr>
-          <w:rFonts w:asciiTheme="majorHAnsi" w:eastAsiaTheme="majorEastAsia" w:hAnsiTheme="majorHAnsi" w:cstheme="majorBidi"/>
-          <w:color w:val="2F5496" w:themeColor="accent1" w:themeShade="BF"/>
-          <w:sz w:val="26"/>
-          <w:szCs w:val="26"/>
-          <w:lang w:val="nl-NL"/>
-        </w:rPr>
-      </w:pPr>
-      <w:r>
-        <w:rPr>
-          <w:lang w:val="nl-NL"/>
-        </w:rPr>
-        <w:br w:type="page"/>
-      </w:r>
-      <w:r>
-        <w:rPr>
-          <w:noProof/>
-        </w:rPr>
         <w:drawing>
-          <wp:anchor distT="0" distB="0" distL="114300" distR="114300" simplePos="0" relativeHeight="251659264" behindDoc="1" locked="0" layoutInCell="1" allowOverlap="1" wp14:anchorId="5DD469DD" wp14:editId="38EE1F26">
+          <wp:anchor distT="0" distB="0" distL="114300" distR="114300" simplePos="0" relativeHeight="251658240" behindDoc="1" locked="0" layoutInCell="1" allowOverlap="1">
             <wp:simplePos x="0" y="0"/>
-            <wp:positionH relativeFrom="margin">
-              <wp:posOffset>0</wp:posOffset>
+            <wp:positionH relativeFrom="column">
+              <wp:posOffset>-11545</wp:posOffset>
             </wp:positionH>
             <wp:positionV relativeFrom="paragraph">
-              <wp:posOffset>-635</wp:posOffset>
+              <wp:posOffset>-332732</wp:posOffset>
             </wp:positionV>
-            <wp:extent cx="8229600" cy="5876925"/>
-            <wp:effectExtent l="0" t="0" r="0" b="9525"/>
+            <wp:extent cx="8229600" cy="6024547"/>
+            <wp:effectExtent l="0" t="0" r="0" b="0"/>
             <wp:wrapNone/>
-            <wp:docPr id="2" name="Afbeelding 2" descr="C:\Users\steph\AppData\Local\Microsoft\Windows\INetCache\Content.Word\ER Model Twitch.png"/>
+            <wp:docPr id="7" name="Afbeelding 7" descr="C:\Users\steph\AppData\Local\Microsoft\Windows\INetCache\Content.Word\LP EER.PNG"/>
             <wp:cNvGraphicFramePr>
               <a:graphicFrameLocks xmlns:a="http://schemas.openxmlformats.org/drawingml/2006/main" noChangeAspect="1"/>
             </wp:cNvGraphicFramePr>
@@ -5188,7 +6348,7 @@
               <a:graphicData uri="http://schemas.openxmlformats.org/drawingml/2006/picture">
                 <pic:pic xmlns:pic="http://schemas.openxmlformats.org/drawingml/2006/picture">
                   <pic:nvPicPr>
-                    <pic:cNvPr id="0" name="Picture 1" descr="C:\Users\steph\AppData\Local\Microsoft\Windows\INetCache\Content.Word\ER Model Twitch.png"/>
+                    <pic:cNvPr id="0" name="Picture 7" descr="C:\Users\steph\AppData\Local\Microsoft\Windows\INetCache\Content.Word\LP EER.PNG"/>
                     <pic:cNvPicPr>
                       <a:picLocks noChangeAspect="1" noChangeArrowheads="1"/>
                     </pic:cNvPicPr>
@@ -5209,7 +6369,7 @@
                   <pic:spPr bwMode="auto">
                     <a:xfrm>
                       <a:off x="0" y="0"/>
-                      <a:ext cx="8229600" cy="5876925"/>
+                      <a:ext cx="8229600" cy="6024547"/>
                     </a:xfrm>
                     <a:prstGeom prst="rect">
                       <a:avLst/>
@@ -5231,6 +6391,30 @@
           </wp:anchor>
         </w:drawing>
       </w:r>
+      <w:r>
+        <w:rPr>
+          <w:lang w:val="nl-NL"/>
+        </w:rPr>
+        <w:t>EER-Model</w:t>
+      </w:r>
+      <w:bookmarkEnd w:id="4"/>
+    </w:p>
+    <w:p>
+      <w:pPr>
+        <w:rPr>
+          <w:rFonts w:asciiTheme="majorHAnsi" w:eastAsiaTheme="majorEastAsia" w:hAnsiTheme="majorHAnsi" w:cstheme="majorBidi"/>
+          <w:color w:val="2F5496" w:themeColor="accent1" w:themeShade="BF"/>
+          <w:sz w:val="26"/>
+          <w:szCs w:val="26"/>
+          <w:lang w:val="nl-NL"/>
+        </w:rPr>
+      </w:pPr>
+      <w:r>
+        <w:rPr>
+          <w:lang w:val="nl-NL"/>
+        </w:rPr>
+        <w:br w:type="page"/>
+      </w:r>
     </w:p>
     <w:p>
       <w:pPr>
@@ -5253,6 +6437,63 @@
         <w:rPr>
           <w:lang w:val="nl-NL"/>
         </w:rPr>
+      </w:pPr>
+      <w:bookmarkStart w:id="5" w:name="_Toc485649254"/>
+      <w:r>
+        <w:rPr>
+          <w:lang w:val="nl-NL"/>
+        </w:rPr>
+        <w:lastRenderedPageBreak/>
+        <w:t>Uitleg</w:t>
+      </w:r>
+      <w:bookmarkEnd w:id="5"/>
+    </w:p>
+    <w:p>
+      <w:pPr>
+        <w:rPr>
+          <w:lang w:val="nl-NL"/>
+        </w:rPr>
+      </w:pPr>
+      <w:r>
+        <w:rPr>
+          <w:lang w:val="nl-NL"/>
+        </w:rPr>
+        <w:br/>
+        <w:t>Een uitslag heeft een datum waarop het is ingevoerd. Ook heeft het een subtypering waarbij er keuze is tussen Tweede Kamer, Provinciale Staten en Gemeenteraad, dit zorgt voor uitbreidbaarheid.</w:t>
+      </w:r>
+      <w:r>
+        <w:rPr>
+          <w:lang w:val="nl-NL"/>
+        </w:rPr>
+        <w:br/>
+        <w:t>Een partij heeft een naam, lijsttrekker en aantal stemmen.</w:t>
+      </w:r>
+      <w:r>
+        <w:rPr>
+          <w:lang w:val="nl-NL"/>
+        </w:rPr>
+        <w:t xml:space="preserve"> </w:t>
+      </w:r>
+    </w:p>
+    <w:p>
+      <w:pPr>
+        <w:rPr>
+          <w:lang w:val="nl-NL"/>
+        </w:rPr>
+      </w:pPr>
+      <w:r>
+        <w:rPr>
+          <w:lang w:val="nl-NL"/>
+        </w:rPr>
+        <w:br/>
+        <w:t xml:space="preserve">Een coalitie hoort bij een uitslag. Een coalitie wordt gevormd door meerdere partijen, daarom zitten er in het EER ook meerdere partijen in een coalitie. </w:t>
+      </w:r>
+    </w:p>
+    <w:p>
+      <w:pPr>
+        <w:rPr>
+          <w:lang w:val="nl-NL"/>
+        </w:rPr>
         <w:sectPr>
           <w:pgSz w:w="12240" w:h="15840"/>
           <w:pgMar w:top="1440" w:right="1440" w:bottom="1440" w:left="1440" w:header="720" w:footer="720" w:gutter="0"/>
@@ -5260,36 +6501,33 @@
           <w:docGrid w:linePitch="360"/>
         </w:sectPr>
       </w:pPr>
-      <w:bookmarkStart w:id="6" w:name="_Toc485649254"/>
       <w:r>
         <w:rPr>
           <w:lang w:val="nl-NL"/>
         </w:rPr>
+        <w:t>Stemmen zijn gekoppeld aan zowel uitslag als partij, omdat een uitslag meerdere partijen heeft en een partij meerdere uitslagen kan hebben is het handiger om dit via een stemmen entiteit te doen.</w:t>
+      </w:r>
+    </w:p>
+    <w:p>
+      <w:pPr>
+        <w:pStyle w:val="Kop2"/>
+        <w:jc w:val="center"/>
+        <w:rPr>
+          <w:lang w:val="nl-NL"/>
+        </w:rPr>
+      </w:pPr>
+      <w:bookmarkStart w:id="6" w:name="_Toc485649255"/>
+      <w:r>
+        <w:rPr>
+          <w:lang w:val="nl-NL"/>
+        </w:rPr>
         <w:lastRenderedPageBreak/>
-        <w:t>Uitleg</w:t>
+        <w:t>UI-Schetsen</w:t>
       </w:r>
       <w:bookmarkEnd w:id="6"/>
     </w:p>
     <w:p>
       <w:pPr>
-        <w:pStyle w:val="Kop2"/>
-        <w:jc w:val="center"/>
-        <w:rPr>
-          <w:lang w:val="nl-NL"/>
-        </w:rPr>
-      </w:pPr>
-      <w:bookmarkStart w:id="7" w:name="_Toc485649255"/>
-      <w:r>
-        <w:rPr>
-          <w:lang w:val="nl-NL"/>
-        </w:rPr>
-        <w:lastRenderedPageBreak/>
-        <w:t>UI-Schetsen</w:t>
-      </w:r>
-      <w:bookmarkEnd w:id="7"/>
-    </w:p>
-    <w:p>
-      <w:pPr>
         <w:rPr>
           <w:rFonts w:asciiTheme="majorHAnsi" w:eastAsiaTheme="majorEastAsia" w:hAnsiTheme="majorHAnsi" w:cstheme="majorBidi"/>
           <w:color w:val="2F5496" w:themeColor="accent1" w:themeShade="BF"/>
@@ -5298,19 +6536,8 @@
           <w:lang w:val="nl-NL"/>
         </w:rPr>
       </w:pPr>
-      <w:r>
-        <w:rPr>
-          <w:lang w:val="nl-NL"/>
-        </w:rPr>
-        <w:br w:type="page"/>
-      </w:r>
-    </w:p>
-    <w:p>
-      <w:pPr>
-        <w:rPr>
-          <w:lang w:val="nl-NL"/>
-        </w:rPr>
-      </w:pPr>
+      <w:bookmarkStart w:id="7" w:name="_GoBack"/>
+      <w:bookmarkEnd w:id="7"/>
     </w:p>
     <w:sectPr>
       <w:pgSz w:w="12240" w:h="15840"/>
@@ -6122,6 +7349,19 @@
       </w:tcPr>
     </w:tblStylePr>
   </w:style>
+  <w:style w:type="paragraph" w:styleId="Geenafstand">
+    <w:name w:val="No Spacing"/>
+    <w:uiPriority w:val="1"/>
+    <w:qFormat/>
+    <w:rsid w:val="002C6206"/>
+    <w:pPr>
+      <w:spacing w:after="0" w:line="240" w:lineRule="auto"/>
+    </w:pPr>
+    <w:rPr>
+      <w:rFonts w:eastAsiaTheme="minorHAnsi" w:hAnsiTheme="minorHAnsi" w:cstheme="minorBidi"/>
+      <w:lang w:val="en-US" w:eastAsia="en-US"/>
+    </w:rPr>
+  </w:style>
 </w:styles>
 </file>
 

</xml_diff>